<commit_message>
Updated URS with sample GUI for web application
</commit_message>
<xml_diff>
--- a/Documentation/URS.docx
+++ b/Documentation/URS.docx
@@ -119,7 +119,7 @@
           <w:r>
             <w:fldChar w:fldCharType="separate"/>
           </w:r>
-          <w:hyperlink w:anchor="_Toc102212431" w:history="1">
+          <w:hyperlink w:anchor="_Toc102310519" w:history="1">
             <w:r>
               <w:rPr>
                 <w:rStyle w:val="a4"/>
@@ -146,7 +146,7 @@
                 <w:noProof/>
                 <w:webHidden/>
               </w:rPr>
-              <w:instrText xml:space="preserve"> PAGEREF _Toc102212431 \h </w:instrText>
+              <w:instrText xml:space="preserve"> PAGEREF _Toc102310519 \h </w:instrText>
             </w:r>
             <w:r>
               <w:rPr>
@@ -166,7 +166,7 @@
                 <w:noProof/>
                 <w:webHidden/>
               </w:rPr>
-              <w:t>6</w:t>
+              <w:t>9</w:t>
             </w:r>
             <w:r>
               <w:rPr>
@@ -188,7 +188,7 @@
               <w:noProof/>
             </w:rPr>
           </w:pPr>
-          <w:hyperlink w:anchor="_Toc102212432" w:history="1">
+          <w:hyperlink w:anchor="_Toc102310520" w:history="1">
             <w:r>
               <w:rPr>
                 <w:rStyle w:val="a4"/>
@@ -215,7 +215,7 @@
                 <w:noProof/>
                 <w:webHidden/>
               </w:rPr>
-              <w:instrText xml:space="preserve"> PAGEREF _Toc102212432 \h </w:instrText>
+              <w:instrText xml:space="preserve"> PAGEREF _Toc102310520 \h </w:instrText>
             </w:r>
             <w:r>
               <w:rPr>
@@ -235,7 +235,7 @@
                 <w:noProof/>
                 <w:webHidden/>
               </w:rPr>
-              <w:t>6</w:t>
+              <w:t>9</w:t>
             </w:r>
             <w:r>
               <w:rPr>
@@ -257,7 +257,7 @@
               <w:noProof/>
             </w:rPr>
           </w:pPr>
-          <w:hyperlink w:anchor="_Toc102212433" w:history="1">
+          <w:hyperlink w:anchor="_Toc102310521" w:history="1">
             <w:r>
               <w:rPr>
                 <w:rStyle w:val="a4"/>
@@ -284,7 +284,7 @@
                 <w:noProof/>
                 <w:webHidden/>
               </w:rPr>
-              <w:instrText xml:space="preserve"> PAGEREF _Toc102212433 \h </w:instrText>
+              <w:instrText xml:space="preserve"> PAGEREF _Toc102310521 \h </w:instrText>
             </w:r>
             <w:r>
               <w:rPr>
@@ -304,7 +304,7 @@
                 <w:noProof/>
                 <w:webHidden/>
               </w:rPr>
-              <w:t>6</w:t>
+              <w:t>9</w:t>
             </w:r>
             <w:r>
               <w:rPr>
@@ -326,7 +326,7 @@
               <w:noProof/>
             </w:rPr>
           </w:pPr>
-          <w:hyperlink w:anchor="_Toc102212434" w:history="1">
+          <w:hyperlink w:anchor="_Toc102310522" w:history="1">
             <w:r>
               <w:rPr>
                 <w:rStyle w:val="a4"/>
@@ -353,7 +353,7 @@
                 <w:noProof/>
                 <w:webHidden/>
               </w:rPr>
-              <w:instrText xml:space="preserve"> PAGEREF _Toc102212434 \h </w:instrText>
+              <w:instrText xml:space="preserve"> PAGEREF _Toc102310522 \h </w:instrText>
             </w:r>
             <w:r>
               <w:rPr>
@@ -373,7 +373,7 @@
                 <w:noProof/>
                 <w:webHidden/>
               </w:rPr>
-              <w:t>6</w:t>
+              <w:t>9</w:t>
             </w:r>
             <w:r>
               <w:rPr>
@@ -395,7 +395,7 @@
               <w:noProof/>
             </w:rPr>
           </w:pPr>
-          <w:hyperlink w:anchor="_Toc102212435" w:history="1">
+          <w:hyperlink w:anchor="_Toc102310523" w:history="1">
             <w:r>
               <w:rPr>
                 <w:rStyle w:val="a4"/>
@@ -422,7 +422,7 @@
                 <w:noProof/>
                 <w:webHidden/>
               </w:rPr>
-              <w:instrText xml:space="preserve"> PAGEREF _Toc102212435 \h </w:instrText>
+              <w:instrText xml:space="preserve"> PAGEREF _Toc102310523 \h </w:instrText>
             </w:r>
             <w:r>
               <w:rPr>
@@ -442,7 +442,7 @@
                 <w:noProof/>
                 <w:webHidden/>
               </w:rPr>
-              <w:t>6</w:t>
+              <w:t>9</w:t>
             </w:r>
             <w:r>
               <w:rPr>
@@ -464,7 +464,7 @@
               <w:noProof/>
             </w:rPr>
           </w:pPr>
-          <w:hyperlink w:anchor="_Toc102212436" w:history="1">
+          <w:hyperlink w:anchor="_Toc102310524" w:history="1">
             <w:r>
               <w:rPr>
                 <w:rStyle w:val="a4"/>
@@ -491,7 +491,7 @@
                 <w:noProof/>
                 <w:webHidden/>
               </w:rPr>
-              <w:instrText xml:space="preserve"> PAGEREF _Toc102212436 \h </w:instrText>
+              <w:instrText xml:space="preserve"> PAGEREF _Toc102310524 \h </w:instrText>
             </w:r>
             <w:r>
               <w:rPr>
@@ -511,7 +511,7 @@
                 <w:noProof/>
                 <w:webHidden/>
               </w:rPr>
-              <w:t>7</w:t>
+              <w:t>10</w:t>
             </w:r>
             <w:r>
               <w:rPr>
@@ -533,7 +533,7 @@
               <w:noProof/>
             </w:rPr>
           </w:pPr>
-          <w:hyperlink w:anchor="_Toc102212437" w:history="1">
+          <w:hyperlink w:anchor="_Toc102310525" w:history="1">
             <w:r>
               <w:rPr>
                 <w:rStyle w:val="a4"/>
@@ -560,7 +560,7 @@
                 <w:noProof/>
                 <w:webHidden/>
               </w:rPr>
-              <w:instrText xml:space="preserve"> PAGEREF _Toc102212437 \h </w:instrText>
+              <w:instrText xml:space="preserve"> PAGEREF _Toc102310525 \h </w:instrText>
             </w:r>
             <w:r>
               <w:rPr>
@@ -580,7 +580,7 @@
                 <w:noProof/>
                 <w:webHidden/>
               </w:rPr>
-              <w:t>7</w:t>
+              <w:t>10</w:t>
             </w:r>
             <w:r>
               <w:rPr>
@@ -593,17 +593,16 @@
         </w:p>
         <w:p>
           <w:pPr>
-            <w:pStyle w:val="31"/>
+            <w:pStyle w:val="11"/>
             <w:tabs>
               <w:tab w:val="right" w:leader="dot" w:pos="9350"/>
             </w:tabs>
-            <w:ind w:left="0"/>
             <w:rPr>
               <w:rFonts w:cstheme="minorBidi"/>
               <w:noProof/>
             </w:rPr>
           </w:pPr>
-          <w:hyperlink w:anchor="_Toc102212448" w:history="1">
+          <w:hyperlink w:anchor="_Toc102310536" w:history="1">
             <w:r>
               <w:rPr>
                 <w:rStyle w:val="a4"/>
@@ -630,7 +629,7 @@
                 <w:noProof/>
                 <w:webHidden/>
               </w:rPr>
-              <w:instrText xml:space="preserve"> PAGEREF _Toc102212448 \h </w:instrText>
+              <w:instrText xml:space="preserve"> PAGEREF _Toc102310536 \h </w:instrText>
             </w:r>
             <w:r>
               <w:rPr>
@@ -650,7 +649,7 @@
                 <w:noProof/>
                 <w:webHidden/>
               </w:rPr>
-              <w:t>12</w:t>
+              <w:t>15</w:t>
             </w:r>
             <w:r>
               <w:rPr>
@@ -672,7 +671,7 @@
               <w:noProof/>
             </w:rPr>
           </w:pPr>
-          <w:hyperlink w:anchor="_Toc102212458" w:history="1">
+          <w:hyperlink w:anchor="_Toc102310546" w:history="1">
             <w:r>
               <w:rPr>
                 <w:rStyle w:val="a4"/>
@@ -699,7 +698,7 @@
                 <w:noProof/>
                 <w:webHidden/>
               </w:rPr>
-              <w:instrText xml:space="preserve"> PAGEREF _Toc102212458 \h </w:instrText>
+              <w:instrText xml:space="preserve"> PAGEREF _Toc102310546 \h </w:instrText>
             </w:r>
             <w:r>
               <w:rPr>
@@ -719,7 +718,7 @@
                 <w:noProof/>
                 <w:webHidden/>
               </w:rPr>
-              <w:t>16</w:t>
+              <w:t>19</w:t>
             </w:r>
             <w:r>
               <w:rPr>
@@ -741,7 +740,7 @@
               <w:noProof/>
             </w:rPr>
           </w:pPr>
-          <w:hyperlink w:anchor="_Toc102212459" w:history="1">
+          <w:hyperlink w:anchor="_Toc102310547" w:history="1">
             <w:r>
               <w:rPr>
                 <w:rStyle w:val="a4"/>
@@ -768,7 +767,7 @@
                 <w:noProof/>
                 <w:webHidden/>
               </w:rPr>
-              <w:instrText xml:space="preserve"> PAGEREF _Toc102212459 \h </w:instrText>
+              <w:instrText xml:space="preserve"> PAGEREF _Toc102310547 \h </w:instrText>
             </w:r>
             <w:r>
               <w:rPr>
@@ -788,7 +787,76 @@
                 <w:noProof/>
                 <w:webHidden/>
               </w:rPr>
-              <w:t>16</w:t>
+              <w:t>19</w:t>
+            </w:r>
+            <w:r>
+              <w:rPr>
+                <w:noProof/>
+                <w:webHidden/>
+              </w:rPr>
+              <w:fldChar w:fldCharType="end"/>
+            </w:r>
+          </w:hyperlink>
+        </w:p>
+        <w:p>
+          <w:pPr>
+            <w:pStyle w:val="21"/>
+            <w:tabs>
+              <w:tab w:val="right" w:leader="dot" w:pos="9350"/>
+            </w:tabs>
+            <w:rPr>
+              <w:rFonts w:cstheme="minorBidi"/>
+              <w:noProof/>
+            </w:rPr>
+          </w:pPr>
+          <w:hyperlink w:anchor="_Toc102310562" w:history="1">
+            <w:r>
+              <w:rPr>
+                <w:rStyle w:val="a4"/>
+                <w:noProof/>
+              </w:rPr>
+              <w:t>Web Application</w:t>
+            </w:r>
+            <w:r>
+              <w:rPr>
+                <w:noProof/>
+                <w:webHidden/>
+              </w:rPr>
+              <w:tab/>
+            </w:r>
+            <w:r>
+              <w:rPr>
+                <w:noProof/>
+                <w:webHidden/>
+              </w:rPr>
+              <w:fldChar w:fldCharType="begin"/>
+            </w:r>
+            <w:r>
+              <w:rPr>
+                <w:noProof/>
+                <w:webHidden/>
+              </w:rPr>
+              <w:instrText xml:space="preserve"> PAGEREF _Toc102310562 \h </w:instrText>
+            </w:r>
+            <w:r>
+              <w:rPr>
+                <w:noProof/>
+                <w:webHidden/>
+              </w:rPr>
+            </w:r>
+            <w:r>
+              <w:rPr>
+                <w:noProof/>
+                <w:webHidden/>
+              </w:rPr>
+              <w:fldChar w:fldCharType="separate"/>
+            </w:r>
+            <w:r>
+              <w:rPr>
+                <w:noProof/>
+                <w:webHidden/>
+              </w:rPr>
+              <w:t>24</w:t>
             </w:r>
             <w:r>
               <w:rPr>
@@ -824,21 +892,21 @@
           <w:sz w:val="24"/>
         </w:rPr>
       </w:pPr>
-    </w:p>
-    <w:p>
-      <w:pPr>
-        <w:rPr>
-          <w:sz w:val="24"/>
-        </w:rPr>
-      </w:pPr>
       <w:bookmarkStart w:id="0" w:name="_GoBack"/>
       <w:bookmarkEnd w:id="0"/>
     </w:p>
     <w:p>
       <w:pPr>
+        <w:rPr>
+          <w:sz w:val="24"/>
+        </w:rPr>
+      </w:pPr>
+    </w:p>
+    <w:p>
+      <w:pPr>
         <w:pStyle w:val="12"/>
       </w:pPr>
-      <w:bookmarkStart w:id="1" w:name="_Toc102212431"/>
+      <w:bookmarkStart w:id="1" w:name="_Toc102310519"/>
       <w:r>
         <w:t>Introduction</w:t>
       </w:r>
@@ -892,7 +960,7 @@
       <w:pPr>
         <w:pStyle w:val="12"/>
       </w:pPr>
-      <w:bookmarkStart w:id="2" w:name="_Toc102212432"/>
+      <w:bookmarkStart w:id="2" w:name="_Toc102310520"/>
       <w:r>
         <w:t>User requirements</w:t>
       </w:r>
@@ -1021,7 +1089,7 @@
       <w:pPr>
         <w:pStyle w:val="22"/>
       </w:pPr>
-      <w:bookmarkStart w:id="3" w:name="_Toc102212433"/>
+      <w:bookmarkStart w:id="3" w:name="_Toc102310521"/>
       <w:r>
         <w:t>Non-functional requirements</w:t>
       </w:r>
@@ -1181,7 +1249,7 @@
       <w:pPr>
         <w:pStyle w:val="22"/>
       </w:pPr>
-      <w:bookmarkStart w:id="4" w:name="_Toc102212434"/>
+      <w:bookmarkStart w:id="4" w:name="_Toc102310522"/>
       <w:r>
         <w:t>Functional requirements</w:t>
       </w:r>
@@ -1191,7 +1259,7 @@
       <w:pPr>
         <w:pStyle w:val="32"/>
       </w:pPr>
-      <w:bookmarkStart w:id="5" w:name="_Toc102212435"/>
+      <w:bookmarkStart w:id="5" w:name="_Toc102310523"/>
       <w:r>
         <w:t>Desktop application</w:t>
       </w:r>
@@ -1550,8 +1618,9 @@
       <w:pPr>
         <w:pStyle w:val="32"/>
       </w:pPr>
-      <w:bookmarkStart w:id="6" w:name="_Toc102212436"/>
-      <w:r>
+      <w:bookmarkStart w:id="6" w:name="_Toc102310524"/>
+      <w:r>
+        <w:lastRenderedPageBreak/>
         <w:t>Web application</w:t>
       </w:r>
       <w:bookmarkEnd w:id="6"/>
@@ -1586,7 +1655,6 @@
         <w:rPr>
           <w:sz w:val="24"/>
         </w:rPr>
-        <w:lastRenderedPageBreak/>
         <w:t>FR-15</w:t>
       </w:r>
       <w:r>
@@ -1775,7 +1843,7 @@
       <w:pPr>
         <w:pStyle w:val="12"/>
       </w:pPr>
-      <w:bookmarkStart w:id="7" w:name="_Toc102212437"/>
+      <w:bookmarkStart w:id="7" w:name="_Toc102310525"/>
       <w:r>
         <w:t>Use Cases – Desktop application</w:t>
       </w:r>
@@ -1787,11 +1855,13 @@
       </w:pPr>
       <w:bookmarkStart w:id="8" w:name="_Toc102131949"/>
       <w:bookmarkStart w:id="9" w:name="_Toc102212438"/>
+      <w:bookmarkStart w:id="10" w:name="_Toc102310526"/>
       <w:r>
         <w:t>UC-01</w:t>
       </w:r>
       <w:bookmarkEnd w:id="8"/>
       <w:bookmarkEnd w:id="9"/>
+      <w:bookmarkEnd w:id="10"/>
     </w:p>
     <w:p>
       <w:pPr>
@@ -1949,13 +2019,15 @@
       <w:pPr>
         <w:pStyle w:val="32"/>
       </w:pPr>
-      <w:bookmarkStart w:id="10" w:name="_Toc102131950"/>
-      <w:bookmarkStart w:id="11" w:name="_Toc102212439"/>
+      <w:bookmarkStart w:id="11" w:name="_Toc102131950"/>
+      <w:bookmarkStart w:id="12" w:name="_Toc102212439"/>
+      <w:bookmarkStart w:id="13" w:name="_Toc102310527"/>
       <w:r>
         <w:t>UC-02</w:t>
       </w:r>
-      <w:bookmarkEnd w:id="10"/>
       <w:bookmarkEnd w:id="11"/>
+      <w:bookmarkEnd w:id="12"/>
+      <w:bookmarkEnd w:id="13"/>
     </w:p>
     <w:p>
       <w:pPr>
@@ -2024,6 +2096,7 @@
         <w:rPr>
           <w:sz w:val="24"/>
         </w:rPr>
+        <w:lastRenderedPageBreak/>
         <w:t>Staff clicks log out button</w:t>
       </w:r>
     </w:p>
@@ -2077,13 +2150,15 @@
       <w:pPr>
         <w:pStyle w:val="32"/>
       </w:pPr>
-      <w:bookmarkStart w:id="12" w:name="_Toc102131951"/>
-      <w:bookmarkStart w:id="13" w:name="_Toc102212440"/>
+      <w:bookmarkStart w:id="14" w:name="_Toc102131951"/>
+      <w:bookmarkStart w:id="15" w:name="_Toc102212440"/>
+      <w:bookmarkStart w:id="16" w:name="_Toc102310528"/>
       <w:r>
         <w:t>UC-03</w:t>
       </w:r>
-      <w:bookmarkEnd w:id="12"/>
-      <w:bookmarkEnd w:id="13"/>
+      <w:bookmarkEnd w:id="14"/>
+      <w:bookmarkEnd w:id="15"/>
+      <w:bookmarkEnd w:id="16"/>
     </w:p>
     <w:p>
       <w:pPr>
@@ -2356,16 +2431,18 @@
       <w:pPr>
         <w:pStyle w:val="32"/>
       </w:pPr>
-      <w:bookmarkStart w:id="14" w:name="_Toc102131952"/>
-      <w:bookmarkStart w:id="15" w:name="_Toc102212441"/>
+      <w:bookmarkStart w:id="17" w:name="_Toc102131952"/>
+      <w:bookmarkStart w:id="18" w:name="_Toc102212441"/>
+      <w:bookmarkStart w:id="19" w:name="_Toc102310529"/>
       <w:r>
         <w:t>UC-0</w:t>
       </w:r>
       <w:r>
         <w:t>4</w:t>
       </w:r>
-      <w:bookmarkEnd w:id="14"/>
-      <w:bookmarkEnd w:id="15"/>
+      <w:bookmarkEnd w:id="17"/>
+      <w:bookmarkEnd w:id="18"/>
+      <w:bookmarkEnd w:id="19"/>
     </w:p>
     <w:p>
       <w:pPr>
@@ -2478,6 +2555,7 @@
         <w:rPr>
           <w:sz w:val="24"/>
         </w:rPr>
+        <w:lastRenderedPageBreak/>
         <w:t>Staff fills in tournament’s information</w:t>
       </w:r>
     </w:p>
@@ -2532,7 +2610,6 @@
         <w:rPr>
           <w:sz w:val="24"/>
         </w:rPr>
-        <w:lastRenderedPageBreak/>
         <w:t>System displays success message</w:t>
       </w:r>
     </w:p>
@@ -2622,16 +2699,18 @@
       <w:pPr>
         <w:pStyle w:val="32"/>
       </w:pPr>
-      <w:bookmarkStart w:id="16" w:name="_Toc102131953"/>
-      <w:bookmarkStart w:id="17" w:name="_Toc102212442"/>
+      <w:bookmarkStart w:id="20" w:name="_Toc102131953"/>
+      <w:bookmarkStart w:id="21" w:name="_Toc102212442"/>
+      <w:bookmarkStart w:id="22" w:name="_Toc102310530"/>
       <w:r>
         <w:t>UC-0</w:t>
       </w:r>
       <w:r>
         <w:t>5</w:t>
       </w:r>
-      <w:bookmarkEnd w:id="16"/>
-      <w:bookmarkEnd w:id="17"/>
+      <w:bookmarkEnd w:id="20"/>
+      <w:bookmarkEnd w:id="21"/>
+      <w:bookmarkEnd w:id="22"/>
     </w:p>
     <w:p>
       <w:pPr>
@@ -2835,16 +2914,18 @@
       <w:pPr>
         <w:pStyle w:val="32"/>
       </w:pPr>
-      <w:bookmarkStart w:id="18" w:name="_Toc102131954"/>
-      <w:bookmarkStart w:id="19" w:name="_Toc102212443"/>
+      <w:bookmarkStart w:id="23" w:name="_Toc102131954"/>
+      <w:bookmarkStart w:id="24" w:name="_Toc102212443"/>
+      <w:bookmarkStart w:id="25" w:name="_Toc102310531"/>
       <w:r>
         <w:t>UC-0</w:t>
       </w:r>
       <w:r>
         <w:t>6</w:t>
       </w:r>
-      <w:bookmarkEnd w:id="18"/>
-      <w:bookmarkEnd w:id="19"/>
+      <w:bookmarkEnd w:id="23"/>
+      <w:bookmarkEnd w:id="24"/>
+      <w:bookmarkEnd w:id="25"/>
     </w:p>
     <w:p>
       <w:pPr>
@@ -2915,6 +2996,7 @@
         <w:rPr>
           <w:sz w:val="24"/>
         </w:rPr>
+        <w:lastRenderedPageBreak/>
         <w:t>Main Success Scenario:</w:t>
       </w:r>
     </w:p>
@@ -2953,7 +3035,6 @@
         <w:rPr>
           <w:sz w:val="24"/>
         </w:rPr>
-        <w:lastRenderedPageBreak/>
         <w:t>Staff clicks button to edit tournament</w:t>
       </w:r>
     </w:p>
@@ -3144,16 +3225,18 @@
       <w:pPr>
         <w:pStyle w:val="32"/>
       </w:pPr>
-      <w:bookmarkStart w:id="20" w:name="_Toc102131955"/>
-      <w:bookmarkStart w:id="21" w:name="_Toc102212444"/>
+      <w:bookmarkStart w:id="26" w:name="_Toc102131955"/>
+      <w:bookmarkStart w:id="27" w:name="_Toc102212444"/>
+      <w:bookmarkStart w:id="28" w:name="_Toc102310532"/>
       <w:r>
         <w:t>UC-0</w:t>
       </w:r>
       <w:r>
         <w:t>7</w:t>
       </w:r>
-      <w:bookmarkEnd w:id="20"/>
-      <w:bookmarkEnd w:id="21"/>
+      <w:bookmarkEnd w:id="26"/>
+      <w:bookmarkEnd w:id="27"/>
+      <w:bookmarkEnd w:id="28"/>
     </w:p>
     <w:p>
       <w:pPr>
@@ -3413,17 +3496,18 @@
       <w:pPr>
         <w:pStyle w:val="32"/>
       </w:pPr>
-      <w:bookmarkStart w:id="22" w:name="_Toc102131956"/>
-      <w:bookmarkStart w:id="23" w:name="_Toc102212445"/>
-      <w:r>
-        <w:lastRenderedPageBreak/>
+      <w:bookmarkStart w:id="29" w:name="_Toc102131956"/>
+      <w:bookmarkStart w:id="30" w:name="_Toc102212445"/>
+      <w:bookmarkStart w:id="31" w:name="_Toc102310533"/>
+      <w:r>
         <w:t>UC-0</w:t>
       </w:r>
       <w:r>
         <w:t>8</w:t>
       </w:r>
-      <w:bookmarkEnd w:id="22"/>
-      <w:bookmarkEnd w:id="23"/>
+      <w:bookmarkEnd w:id="29"/>
+      <w:bookmarkEnd w:id="30"/>
+      <w:bookmarkEnd w:id="31"/>
     </w:p>
     <w:p>
       <w:pPr>
@@ -3675,16 +3759,18 @@
       <w:pPr>
         <w:pStyle w:val="32"/>
       </w:pPr>
-      <w:bookmarkStart w:id="24" w:name="_Toc102131957"/>
-      <w:bookmarkStart w:id="25" w:name="_Toc102212446"/>
+      <w:bookmarkStart w:id="32" w:name="_Toc102131957"/>
+      <w:bookmarkStart w:id="33" w:name="_Toc102212446"/>
+      <w:bookmarkStart w:id="34" w:name="_Toc102310534"/>
       <w:r>
         <w:t>UC-0</w:t>
       </w:r>
       <w:r>
         <w:t>9</w:t>
       </w:r>
-      <w:bookmarkEnd w:id="24"/>
-      <w:bookmarkEnd w:id="25"/>
+      <w:bookmarkEnd w:id="32"/>
+      <w:bookmarkEnd w:id="33"/>
+      <w:bookmarkEnd w:id="34"/>
     </w:p>
     <w:p>
       <w:pPr>
@@ -3827,17 +3913,18 @@
       <w:pPr>
         <w:pStyle w:val="32"/>
       </w:pPr>
-      <w:bookmarkStart w:id="26" w:name="_Toc102131958"/>
-      <w:bookmarkStart w:id="27" w:name="_Toc102212447"/>
-      <w:r>
-        <w:lastRenderedPageBreak/>
+      <w:bookmarkStart w:id="35" w:name="_Toc102131958"/>
+      <w:bookmarkStart w:id="36" w:name="_Toc102212447"/>
+      <w:bookmarkStart w:id="37" w:name="_Toc102310535"/>
+      <w:r>
         <w:t>UC-</w:t>
       </w:r>
       <w:r>
         <w:t>10</w:t>
       </w:r>
-      <w:bookmarkEnd w:id="26"/>
-      <w:bookmarkEnd w:id="27"/>
+      <w:bookmarkEnd w:id="35"/>
+      <w:bookmarkEnd w:id="36"/>
+      <w:bookmarkEnd w:id="37"/>
     </w:p>
     <w:p>
       <w:pPr>
@@ -4157,23 +4244,25 @@
       <w:pPr>
         <w:pStyle w:val="12"/>
       </w:pPr>
-      <w:bookmarkStart w:id="28" w:name="_Toc102212448"/>
+      <w:bookmarkStart w:id="38" w:name="_Toc102310536"/>
       <w:r>
         <w:t>Use Cases – Web application</w:t>
       </w:r>
-      <w:bookmarkEnd w:id="28"/>
+      <w:bookmarkEnd w:id="38"/>
     </w:p>
     <w:p>
       <w:pPr>
         <w:pStyle w:val="32"/>
       </w:pPr>
-      <w:bookmarkStart w:id="29" w:name="_Toc102131960"/>
-      <w:bookmarkStart w:id="30" w:name="_Toc102212449"/>
+      <w:bookmarkStart w:id="39" w:name="_Toc102131960"/>
+      <w:bookmarkStart w:id="40" w:name="_Toc102212449"/>
+      <w:bookmarkStart w:id="41" w:name="_Toc102310537"/>
       <w:r>
         <w:t>UC-11</w:t>
       </w:r>
-      <w:bookmarkEnd w:id="29"/>
-      <w:bookmarkEnd w:id="30"/>
+      <w:bookmarkEnd w:id="39"/>
+      <w:bookmarkEnd w:id="40"/>
+      <w:bookmarkEnd w:id="41"/>
     </w:p>
     <w:p>
       <w:pPr>
@@ -4375,6 +4464,7 @@
         <w:rPr>
           <w:sz w:val="24"/>
         </w:rPr>
+        <w:lastRenderedPageBreak/>
         <w:t>1a. Credentials are incorrect</w:t>
       </w:r>
     </w:p>
@@ -4396,7 +4486,6 @@
           <w:sz w:val="24"/>
           <w:szCs w:val="24"/>
         </w:rPr>
-        <w:lastRenderedPageBreak/>
         <w:t xml:space="preserve">System displays wrong credentials message </w:t>
       </w:r>
     </w:p>
@@ -4437,16 +4526,18 @@
       <w:pPr>
         <w:pStyle w:val="32"/>
       </w:pPr>
-      <w:bookmarkStart w:id="31" w:name="_Toc102131961"/>
-      <w:bookmarkStart w:id="32" w:name="_Toc102212450"/>
+      <w:bookmarkStart w:id="42" w:name="_Toc102131961"/>
+      <w:bookmarkStart w:id="43" w:name="_Toc102212450"/>
+      <w:bookmarkStart w:id="44" w:name="_Toc102310538"/>
       <w:r>
         <w:t>UC-1</w:t>
       </w:r>
       <w:r>
         <w:t>2</w:t>
       </w:r>
-      <w:bookmarkEnd w:id="31"/>
-      <w:bookmarkEnd w:id="32"/>
+      <w:bookmarkEnd w:id="42"/>
+      <w:bookmarkEnd w:id="43"/>
+      <w:bookmarkEnd w:id="44"/>
     </w:p>
     <w:p>
       <w:pPr>
@@ -4654,13 +4745,15 @@
       <w:pPr>
         <w:pStyle w:val="32"/>
       </w:pPr>
-      <w:bookmarkStart w:id="33" w:name="_Toc102131962"/>
-      <w:bookmarkStart w:id="34" w:name="_Toc102212451"/>
+      <w:bookmarkStart w:id="45" w:name="_Toc102131962"/>
+      <w:bookmarkStart w:id="46" w:name="_Toc102212451"/>
+      <w:bookmarkStart w:id="47" w:name="_Toc102310539"/>
       <w:r>
         <w:t>UC-13</w:t>
       </w:r>
-      <w:bookmarkEnd w:id="33"/>
-      <w:bookmarkEnd w:id="34"/>
+      <w:bookmarkEnd w:id="45"/>
+      <w:bookmarkEnd w:id="46"/>
+      <w:bookmarkEnd w:id="47"/>
     </w:p>
     <w:p>
       <w:pPr>
@@ -4751,13 +4844,15 @@
       <w:pPr>
         <w:pStyle w:val="32"/>
       </w:pPr>
-      <w:bookmarkStart w:id="35" w:name="_Toc102131963"/>
-      <w:bookmarkStart w:id="36" w:name="_Toc102212452"/>
+      <w:bookmarkStart w:id="48" w:name="_Toc102131963"/>
+      <w:bookmarkStart w:id="49" w:name="_Toc102212452"/>
+      <w:bookmarkStart w:id="50" w:name="_Toc102310540"/>
       <w:r>
         <w:t>UC-14</w:t>
       </w:r>
-      <w:bookmarkEnd w:id="35"/>
-      <w:bookmarkEnd w:id="36"/>
+      <w:bookmarkEnd w:id="48"/>
+      <w:bookmarkEnd w:id="49"/>
+      <w:bookmarkEnd w:id="50"/>
     </w:p>
     <w:p>
       <w:pPr>
@@ -4795,6 +4890,7 @@
         <w:rPr>
           <w:sz w:val="24"/>
         </w:rPr>
+        <w:lastRenderedPageBreak/>
         <w:t>Main Success Scenario:</w:t>
       </w:r>
     </w:p>
@@ -4814,7 +4910,6 @@
         <w:rPr>
           <w:sz w:val="24"/>
         </w:rPr>
-        <w:lastRenderedPageBreak/>
         <w:t>User clicks on “Tournaments” button</w:t>
       </w:r>
     </w:p>
@@ -4841,13 +4936,15 @@
       <w:pPr>
         <w:pStyle w:val="32"/>
       </w:pPr>
-      <w:bookmarkStart w:id="37" w:name="_Toc102131964"/>
-      <w:bookmarkStart w:id="38" w:name="_Toc102212453"/>
+      <w:bookmarkStart w:id="51" w:name="_Toc102131964"/>
+      <w:bookmarkStart w:id="52" w:name="_Toc102212453"/>
+      <w:bookmarkStart w:id="53" w:name="_Toc102310541"/>
       <w:r>
         <w:t>UC-15</w:t>
       </w:r>
-      <w:bookmarkEnd w:id="37"/>
-      <w:bookmarkEnd w:id="38"/>
+      <w:bookmarkEnd w:id="51"/>
+      <w:bookmarkEnd w:id="52"/>
+      <w:bookmarkEnd w:id="53"/>
     </w:p>
     <w:p>
       <w:pPr>
@@ -5031,13 +5128,15 @@
       <w:pPr>
         <w:pStyle w:val="32"/>
       </w:pPr>
-      <w:bookmarkStart w:id="39" w:name="_Toc102131965"/>
-      <w:bookmarkStart w:id="40" w:name="_Toc102212454"/>
+      <w:bookmarkStart w:id="54" w:name="_Toc102131965"/>
+      <w:bookmarkStart w:id="55" w:name="_Toc102212454"/>
+      <w:bookmarkStart w:id="56" w:name="_Toc102310542"/>
       <w:r>
         <w:t>UC-16</w:t>
       </w:r>
-      <w:bookmarkEnd w:id="39"/>
-      <w:bookmarkEnd w:id="40"/>
+      <w:bookmarkEnd w:id="54"/>
+      <w:bookmarkEnd w:id="55"/>
+      <w:bookmarkEnd w:id="56"/>
     </w:p>
     <w:p>
       <w:pPr>
@@ -5141,13 +5240,15 @@
       <w:pPr>
         <w:pStyle w:val="32"/>
       </w:pPr>
-      <w:bookmarkStart w:id="41" w:name="_Toc102131966"/>
-      <w:bookmarkStart w:id="42" w:name="_Toc102212455"/>
+      <w:bookmarkStart w:id="57" w:name="_Toc102131966"/>
+      <w:bookmarkStart w:id="58" w:name="_Toc102212455"/>
+      <w:bookmarkStart w:id="59" w:name="_Toc102310543"/>
       <w:r>
         <w:t>UC-17</w:t>
       </w:r>
-      <w:bookmarkEnd w:id="41"/>
-      <w:bookmarkEnd w:id="42"/>
+      <w:bookmarkEnd w:id="57"/>
+      <w:bookmarkEnd w:id="58"/>
+      <w:bookmarkEnd w:id="59"/>
     </w:p>
     <w:p>
       <w:pPr>
@@ -5185,6 +5286,7 @@
         <w:rPr>
           <w:sz w:val="24"/>
         </w:rPr>
+        <w:lastRenderedPageBreak/>
         <w:t>Pre-Condition: Logged in as a player</w:t>
       </w:r>
     </w:p>
@@ -5199,7 +5301,6 @@
         <w:rPr>
           <w:sz w:val="24"/>
         </w:rPr>
-        <w:lastRenderedPageBreak/>
         <w:t>On “Tournament details” page</w:t>
       </w:r>
     </w:p>
@@ -5410,13 +5511,15 @@
       <w:pPr>
         <w:pStyle w:val="32"/>
       </w:pPr>
-      <w:bookmarkStart w:id="43" w:name="_Toc102131967"/>
-      <w:bookmarkStart w:id="44" w:name="_Toc102212456"/>
+      <w:bookmarkStart w:id="60" w:name="_Toc102131967"/>
+      <w:bookmarkStart w:id="61" w:name="_Toc102212456"/>
+      <w:bookmarkStart w:id="62" w:name="_Toc102310544"/>
       <w:r>
         <w:t>UC-18</w:t>
       </w:r>
-      <w:bookmarkEnd w:id="43"/>
-      <w:bookmarkEnd w:id="44"/>
+      <w:bookmarkEnd w:id="60"/>
+      <w:bookmarkEnd w:id="61"/>
+      <w:bookmarkEnd w:id="62"/>
     </w:p>
     <w:p>
       <w:pPr>
@@ -5623,6 +5726,7 @@
         <w:rPr>
           <w:sz w:val="24"/>
         </w:rPr>
+        <w:lastRenderedPageBreak/>
         <w:t>End of use case</w:t>
       </w:r>
     </w:p>
@@ -5635,13 +5739,15 @@
       <w:pPr>
         <w:pStyle w:val="32"/>
       </w:pPr>
-      <w:bookmarkStart w:id="45" w:name="_Toc102131968"/>
-      <w:bookmarkStart w:id="46" w:name="_Toc102212457"/>
+      <w:bookmarkStart w:id="63" w:name="_Toc102131968"/>
+      <w:bookmarkStart w:id="64" w:name="_Toc102212457"/>
+      <w:bookmarkStart w:id="65" w:name="_Toc102310545"/>
       <w:r>
         <w:t>UC-19</w:t>
       </w:r>
-      <w:bookmarkEnd w:id="45"/>
-      <w:bookmarkEnd w:id="46"/>
+      <w:bookmarkEnd w:id="63"/>
+      <w:bookmarkEnd w:id="64"/>
+      <w:bookmarkEnd w:id="65"/>
     </w:p>
     <w:p>
       <w:pPr>
@@ -5747,21 +5853,21 @@
       <w:pPr>
         <w:pStyle w:val="12"/>
       </w:pPr>
-      <w:bookmarkStart w:id="47" w:name="_Toc102212458"/>
+      <w:bookmarkStart w:id="66" w:name="_Toc102310546"/>
       <w:r>
         <w:t>Sample GUI</w:t>
       </w:r>
-      <w:bookmarkEnd w:id="47"/>
+      <w:bookmarkEnd w:id="66"/>
     </w:p>
     <w:p>
       <w:pPr>
         <w:pStyle w:val="22"/>
       </w:pPr>
-      <w:bookmarkStart w:id="48" w:name="_Toc102212459"/>
+      <w:bookmarkStart w:id="67" w:name="_Toc102310547"/>
       <w:r>
         <w:t>Desktop Application</w:t>
       </w:r>
-      <w:bookmarkEnd w:id="48"/>
+      <w:bookmarkEnd w:id="67"/>
     </w:p>
     <w:p>
       <w:pPr>
@@ -5783,20 +5889,27 @@
       <w:pPr>
         <w:pStyle w:val="32"/>
       </w:pPr>
-      <w:bookmarkStart w:id="49" w:name="_Toc102212460"/>
-      <w:r>
+      <w:bookmarkStart w:id="68" w:name="_Toc102212460"/>
+      <w:bookmarkStart w:id="69" w:name="_Toc102310548"/>
+      <w:r>
+        <w:lastRenderedPageBreak/>
         <w:t>Login screen</w:t>
       </w:r>
-      <w:bookmarkEnd w:id="49"/>
+      <w:bookmarkEnd w:id="68"/>
+      <w:bookmarkEnd w:id="69"/>
     </w:p>
     <w:p>
       <w:pPr>
         <w:pStyle w:val="32"/>
       </w:pPr>
-      <w:bookmarkStart w:id="50" w:name="_Toc102212461"/>
-      <w:r>
+      <w:bookmarkStart w:id="70" w:name="_Toc102212461"/>
+      <w:bookmarkStart w:id="71" w:name="_Toc102310549"/>
+      <w:r>
+        <w:rPr>
+          <w:noProof/>
+        </w:rPr>
         <w:drawing>
-          <wp:inline distT="0" distB="0" distL="0" distR="0" wp14:anchorId="67FB480C" wp14:editId="2E07EE32">
+          <wp:inline distT="0" distB="0" distL="0" distR="0" wp14:anchorId="0DEDC04A" wp14:editId="74F6A149">
             <wp:extent cx="2594689" cy="3223260"/>
             <wp:effectExtent l="0" t="0" r="0" b="0"/>
             <wp:docPr id="2" name="Картина 2"/>
@@ -5831,7 +5944,8 @@
           </wp:inline>
         </w:drawing>
       </w:r>
-      <w:bookmarkEnd w:id="50"/>
+      <w:bookmarkEnd w:id="70"/>
+      <w:bookmarkEnd w:id="71"/>
     </w:p>
     <w:p>
       <w:pPr>
@@ -5850,21 +5964,26 @@
       <w:pPr>
         <w:pStyle w:val="32"/>
       </w:pPr>
-      <w:bookmarkStart w:id="51" w:name="_Toc102212462"/>
-      <w:r>
-        <w:lastRenderedPageBreak/>
+      <w:bookmarkStart w:id="72" w:name="_Toc102212462"/>
+      <w:bookmarkStart w:id="73" w:name="_Toc102310550"/>
+      <w:r>
         <w:t>Home screen</w:t>
       </w:r>
-      <w:bookmarkEnd w:id="51"/>
+      <w:bookmarkEnd w:id="72"/>
+      <w:bookmarkEnd w:id="73"/>
     </w:p>
     <w:p>
       <w:pPr>
         <w:pStyle w:val="32"/>
       </w:pPr>
-      <w:bookmarkStart w:id="52" w:name="_Toc102212463"/>
-      <w:r>
+      <w:bookmarkStart w:id="74" w:name="_Toc102212463"/>
+      <w:bookmarkStart w:id="75" w:name="_Toc102310551"/>
+      <w:r>
+        <w:rPr>
+          <w:noProof/>
+        </w:rPr>
         <w:drawing>
-          <wp:inline distT="0" distB="0" distL="0" distR="0" wp14:anchorId="0149B4FB" wp14:editId="03B0B93C">
+          <wp:inline distT="0" distB="0" distL="0" distR="0" wp14:anchorId="34965585" wp14:editId="065BADA8">
             <wp:extent cx="5924415" cy="2941320"/>
             <wp:effectExtent l="0" t="0" r="635" b="0"/>
             <wp:docPr id="3" name="Картина 3"/>
@@ -5899,7 +6018,8 @@
           </wp:inline>
         </w:drawing>
       </w:r>
-      <w:bookmarkEnd w:id="52"/>
+      <w:bookmarkEnd w:id="74"/>
+      <w:bookmarkEnd w:id="75"/>
     </w:p>
     <w:p>
       <w:pPr>
@@ -5923,13 +6043,7 @@
         <w:rPr>
           <w:sz w:val="24"/>
         </w:rPr>
-        <w:t>UC0</w:t>
-      </w:r>
-      <w:r>
-        <w:rPr>
-          <w:sz w:val="24"/>
-        </w:rPr>
-        <w:t>3,</w:t>
+        <w:t>UC03,</w:t>
       </w:r>
       <w:r>
         <w:rPr>
@@ -5941,13 +6055,7 @@
         <w:rPr>
           <w:sz w:val="24"/>
         </w:rPr>
-        <w:t>UC0</w:t>
-      </w:r>
-      <w:r>
-        <w:rPr>
-          <w:sz w:val="24"/>
-        </w:rPr>
-        <w:t>4,</w:t>
+        <w:t>UC04,</w:t>
       </w:r>
       <w:r>
         <w:rPr>
@@ -5959,13 +6067,7 @@
         <w:rPr>
           <w:sz w:val="24"/>
         </w:rPr>
-        <w:t>UC0</w:t>
-      </w:r>
-      <w:r>
-        <w:rPr>
-          <w:sz w:val="24"/>
-        </w:rPr>
-        <w:t>5,</w:t>
+        <w:t>UC05,</w:t>
       </w:r>
       <w:r>
         <w:rPr>
@@ -5977,13 +6079,7 @@
         <w:rPr>
           <w:sz w:val="24"/>
         </w:rPr>
-        <w:t>UC0</w:t>
-      </w:r>
-      <w:r>
-        <w:rPr>
-          <w:sz w:val="24"/>
-        </w:rPr>
-        <w:t>6,</w:t>
+        <w:t>UC06,</w:t>
       </w:r>
       <w:r>
         <w:rPr>
@@ -5995,13 +6091,7 @@
         <w:rPr>
           <w:sz w:val="24"/>
         </w:rPr>
-        <w:t>UC0</w:t>
-      </w:r>
-      <w:r>
-        <w:rPr>
-          <w:sz w:val="24"/>
-        </w:rPr>
-        <w:t>7,</w:t>
+        <w:t>UC07,</w:t>
       </w:r>
       <w:r>
         <w:rPr>
@@ -6013,13 +6103,7 @@
         <w:rPr>
           <w:sz w:val="24"/>
         </w:rPr>
-        <w:t>UC0</w:t>
-      </w:r>
-      <w:r>
-        <w:rPr>
-          <w:sz w:val="24"/>
-        </w:rPr>
-        <w:t>8,</w:t>
+        <w:t>UC08,</w:t>
       </w:r>
       <w:r>
         <w:rPr>
@@ -6031,13 +6115,7 @@
         <w:rPr>
           <w:sz w:val="24"/>
         </w:rPr>
-        <w:t>UC0</w:t>
-      </w:r>
-      <w:r>
-        <w:rPr>
-          <w:sz w:val="24"/>
-        </w:rPr>
-        <w:t>9</w:t>
+        <w:t>UC09</w:t>
       </w:r>
     </w:p>
     <w:p>
@@ -6054,20 +6132,27 @@
           <w:sz w:val="22"/>
         </w:rPr>
       </w:pPr>
-      <w:bookmarkStart w:id="53" w:name="_Toc102212464"/>
-      <w:r>
+      <w:bookmarkStart w:id="76" w:name="_Toc102212464"/>
+      <w:bookmarkStart w:id="77" w:name="_Toc102310552"/>
+      <w:r>
+        <w:lastRenderedPageBreak/>
         <w:t>Register account screen</w:t>
       </w:r>
-      <w:bookmarkEnd w:id="53"/>
+      <w:bookmarkEnd w:id="76"/>
+      <w:bookmarkEnd w:id="77"/>
     </w:p>
     <w:p>
       <w:pPr>
         <w:pStyle w:val="22"/>
       </w:pPr>
-      <w:bookmarkStart w:id="54" w:name="_Toc102212465"/>
-      <w:r>
+      <w:bookmarkStart w:id="78" w:name="_Toc102212465"/>
+      <w:bookmarkStart w:id="79" w:name="_Toc102310553"/>
+      <w:r>
+        <w:rPr>
+          <w:noProof/>
+        </w:rPr>
         <w:drawing>
-          <wp:inline distT="0" distB="0" distL="0" distR="0" wp14:anchorId="2DBEE12E" wp14:editId="0ED17165">
+          <wp:inline distT="0" distB="0" distL="0" distR="0" wp14:anchorId="0621AD73" wp14:editId="5507B6B8">
             <wp:extent cx="3268980" cy="2884396"/>
             <wp:effectExtent l="0" t="0" r="7620" b="0"/>
             <wp:docPr id="4" name="Картина 4"/>
@@ -6102,7 +6187,8 @@
           </wp:inline>
         </w:drawing>
       </w:r>
-      <w:bookmarkEnd w:id="54"/>
+      <w:bookmarkEnd w:id="78"/>
+      <w:bookmarkEnd w:id="79"/>
     </w:p>
     <w:p>
       <w:pPr>
@@ -6121,21 +6207,26 @@
       <w:pPr>
         <w:pStyle w:val="32"/>
       </w:pPr>
-      <w:bookmarkStart w:id="55" w:name="_Toc102212466"/>
-      <w:r>
-        <w:lastRenderedPageBreak/>
+      <w:bookmarkStart w:id="80" w:name="_Toc102212466"/>
+      <w:bookmarkStart w:id="81" w:name="_Toc102310554"/>
+      <w:r>
         <w:t>Create tournament screen</w:t>
       </w:r>
-      <w:bookmarkEnd w:id="55"/>
+      <w:bookmarkEnd w:id="80"/>
+      <w:bookmarkEnd w:id="81"/>
     </w:p>
     <w:p>
       <w:pPr>
         <w:pStyle w:val="32"/>
       </w:pPr>
-      <w:bookmarkStart w:id="56" w:name="_Toc102212467"/>
-      <w:r>
+      <w:bookmarkStart w:id="82" w:name="_Toc102212467"/>
+      <w:bookmarkStart w:id="83" w:name="_Toc102310555"/>
+      <w:r>
+        <w:rPr>
+          <w:noProof/>
+        </w:rPr>
         <w:drawing>
-          <wp:inline distT="0" distB="0" distL="0" distR="0" wp14:anchorId="13F7F56A" wp14:editId="2A8EAACE">
+          <wp:inline distT="0" distB="0" distL="0" distR="0" wp14:anchorId="23F9958D" wp14:editId="38EAFA7F">
             <wp:extent cx="3656685" cy="3124200"/>
             <wp:effectExtent l="0" t="0" r="1270" b="0"/>
             <wp:docPr id="5" name="Картина 5"/>
@@ -6170,7 +6261,8 @@
           </wp:inline>
         </w:drawing>
       </w:r>
-      <w:bookmarkEnd w:id="56"/>
+      <w:bookmarkEnd w:id="82"/>
+      <w:bookmarkEnd w:id="83"/>
     </w:p>
     <w:p>
       <w:pPr>
@@ -6196,20 +6288,27 @@
       <w:pPr>
         <w:pStyle w:val="32"/>
       </w:pPr>
-      <w:bookmarkStart w:id="57" w:name="_Toc102212468"/>
-      <w:r>
+      <w:bookmarkStart w:id="84" w:name="_Toc102212468"/>
+      <w:bookmarkStart w:id="85" w:name="_Toc102310556"/>
+      <w:r>
+        <w:lastRenderedPageBreak/>
         <w:t>Edit tournament screen</w:t>
       </w:r>
-      <w:bookmarkEnd w:id="57"/>
+      <w:bookmarkEnd w:id="84"/>
+      <w:bookmarkEnd w:id="85"/>
     </w:p>
     <w:p>
       <w:pPr>
         <w:pStyle w:val="32"/>
       </w:pPr>
-      <w:bookmarkStart w:id="58" w:name="_Toc102212469"/>
-      <w:r>
+      <w:bookmarkStart w:id="86" w:name="_Toc102212469"/>
+      <w:bookmarkStart w:id="87" w:name="_Toc102310557"/>
+      <w:r>
+        <w:rPr>
+          <w:noProof/>
+        </w:rPr>
         <w:drawing>
-          <wp:inline distT="0" distB="0" distL="0" distR="0" wp14:anchorId="3E3B6103" wp14:editId="07058CD1">
+          <wp:inline distT="0" distB="0" distL="0" distR="0" wp14:anchorId="29989D6D" wp14:editId="5EDC166B">
             <wp:extent cx="3612321" cy="3093720"/>
             <wp:effectExtent l="0" t="0" r="7620" b="0"/>
             <wp:docPr id="7" name="Картина 7"/>
@@ -6244,7 +6343,8 @@
           </wp:inline>
         </w:drawing>
       </w:r>
-      <w:bookmarkEnd w:id="58"/>
+      <w:bookmarkEnd w:id="86"/>
+      <w:bookmarkEnd w:id="87"/>
     </w:p>
     <w:p>
       <w:pPr>
@@ -6273,20 +6373,26 @@
       <w:pPr>
         <w:pStyle w:val="32"/>
       </w:pPr>
-      <w:bookmarkStart w:id="59" w:name="_Toc102212470"/>
+      <w:bookmarkStart w:id="88" w:name="_Toc102212470"/>
+      <w:bookmarkStart w:id="89" w:name="_Toc102310558"/>
       <w:r>
         <w:t>View games screen</w:t>
       </w:r>
-      <w:bookmarkEnd w:id="59"/>
+      <w:bookmarkEnd w:id="88"/>
+      <w:bookmarkEnd w:id="89"/>
     </w:p>
     <w:p>
       <w:pPr>
         <w:pStyle w:val="32"/>
       </w:pPr>
-      <w:bookmarkStart w:id="60" w:name="_Toc102212471"/>
-      <w:r>
+      <w:bookmarkStart w:id="90" w:name="_Toc102212471"/>
+      <w:bookmarkStart w:id="91" w:name="_Toc102310559"/>
+      <w:r>
+        <w:rPr>
+          <w:noProof/>
+        </w:rPr>
         <w:drawing>
-          <wp:inline distT="0" distB="0" distL="0" distR="0" wp14:anchorId="7AF7EC1D" wp14:editId="142A0B99">
+          <wp:inline distT="0" distB="0" distL="0" distR="0" wp14:anchorId="3C54ED13" wp14:editId="2117C274">
             <wp:extent cx="5284501" cy="3436620"/>
             <wp:effectExtent l="0" t="0" r="0" b="0"/>
             <wp:docPr id="8" name="Картина 8"/>
@@ -6321,7 +6427,8 @@
           </wp:inline>
         </w:drawing>
       </w:r>
-      <w:bookmarkEnd w:id="60"/>
+      <w:bookmarkEnd w:id="90"/>
+      <w:bookmarkEnd w:id="91"/>
     </w:p>
     <w:p>
       <w:pPr>
@@ -6347,20 +6454,26 @@
       <w:pPr>
         <w:pStyle w:val="32"/>
       </w:pPr>
-      <w:bookmarkStart w:id="61" w:name="_Toc102212472"/>
+      <w:bookmarkStart w:id="92" w:name="_Toc102212472"/>
+      <w:bookmarkStart w:id="93" w:name="_Toc102310560"/>
       <w:r>
         <w:t>Enter result screen</w:t>
       </w:r>
-      <w:bookmarkEnd w:id="61"/>
+      <w:bookmarkEnd w:id="92"/>
+      <w:bookmarkEnd w:id="93"/>
     </w:p>
     <w:p>
       <w:pPr>
         <w:pStyle w:val="32"/>
       </w:pPr>
-      <w:bookmarkStart w:id="62" w:name="_Toc102212473"/>
-      <w:r>
+      <w:bookmarkStart w:id="94" w:name="_Toc102212473"/>
+      <w:bookmarkStart w:id="95" w:name="_Toc102310561"/>
+      <w:r>
+        <w:rPr>
+          <w:noProof/>
+        </w:rPr>
         <w:drawing>
-          <wp:inline distT="0" distB="0" distL="0" distR="0" wp14:anchorId="2C0BB830" wp14:editId="58A5C77A">
+          <wp:inline distT="0" distB="0" distL="0" distR="0" wp14:anchorId="278B99BC" wp14:editId="3195809D">
             <wp:extent cx="2569265" cy="2514600"/>
             <wp:effectExtent l="0" t="0" r="2540" b="0"/>
             <wp:docPr id="9" name="Картина 9"/>
@@ -6395,7 +6508,8 @@
           </wp:inline>
         </w:drawing>
       </w:r>
-      <w:bookmarkEnd w:id="62"/>
+      <w:bookmarkEnd w:id="94"/>
+      <w:bookmarkEnd w:id="95"/>
     </w:p>
     <w:p>
       <w:pPr>
@@ -6408,6 +6522,463 @@
           <w:sz w:val="24"/>
         </w:rPr>
         <w:t>Related to: UC10</w:t>
+      </w:r>
+    </w:p>
+    <w:p>
+      <w:pPr>
+        <w:pStyle w:val="22"/>
+      </w:pPr>
+      <w:bookmarkStart w:id="96" w:name="_Toc102310562"/>
+      <w:r>
+        <w:lastRenderedPageBreak/>
+        <w:t>Web</w:t>
+      </w:r>
+      <w:r>
+        <w:t xml:space="preserve"> Application</w:t>
+      </w:r>
+      <w:bookmarkEnd w:id="96"/>
+    </w:p>
+    <w:p>
+      <w:pPr>
+        <w:rPr>
+          <w:b/>
+          <w:sz w:val="24"/>
+        </w:rPr>
+      </w:pPr>
+      <w:r>
+        <w:rPr>
+          <w:b/>
+          <w:sz w:val="24"/>
+        </w:rPr>
+        <w:t>Note that these screenshots are an early draft of the GUI and are not final</w:t>
+      </w:r>
+    </w:p>
+    <w:p>
+      <w:pPr>
+        <w:rPr>
+          <w:sz w:val="24"/>
+        </w:rPr>
+      </w:pPr>
+    </w:p>
+    <w:p>
+      <w:pPr>
+        <w:pStyle w:val="32"/>
+      </w:pPr>
+      <w:bookmarkStart w:id="97" w:name="_Toc102310563"/>
+      <w:r>
+        <w:t>Landing page</w:t>
+      </w:r>
+      <w:bookmarkEnd w:id="97"/>
+    </w:p>
+    <w:p>
+      <w:pPr>
+        <w:pStyle w:val="32"/>
+      </w:pPr>
+      <w:bookmarkStart w:id="98" w:name="_Toc102310564"/>
+      <w:r>
+        <w:drawing>
+          <wp:inline distT="0" distB="0" distL="0" distR="0" wp14:anchorId="4F73CD2B" wp14:editId="2892C510">
+            <wp:extent cx="5776863" cy="2926080"/>
+            <wp:effectExtent l="0" t="0" r="0" b="7620"/>
+            <wp:docPr id="6" name="Картина 6"/>
+            <wp:cNvGraphicFramePr>
+              <a:graphicFrameLocks xmlns:a="http://schemas.openxmlformats.org/drawingml/2006/main" noChangeAspect="1"/>
+            </wp:cNvGraphicFramePr>
+            <a:graphic xmlns:a="http://schemas.openxmlformats.org/drawingml/2006/main">
+              <a:graphicData uri="http://schemas.openxmlformats.org/drawingml/2006/picture">
+                <pic:pic xmlns:pic="http://schemas.openxmlformats.org/drawingml/2006/picture">
+                  <pic:nvPicPr>
+                    <pic:cNvPr id="1" name=""/>
+                    <pic:cNvPicPr/>
+                  </pic:nvPicPr>
+                  <pic:blipFill>
+                    <a:blip r:embed="rId14"/>
+                    <a:stretch>
+                      <a:fillRect/>
+                    </a:stretch>
+                  </pic:blipFill>
+                  <pic:spPr>
+                    <a:xfrm>
+                      <a:off x="0" y="0"/>
+                      <a:ext cx="5777917" cy="2926614"/>
+                    </a:xfrm>
+                    <a:prstGeom prst="rect">
+                      <a:avLst/>
+                    </a:prstGeom>
+                  </pic:spPr>
+                </pic:pic>
+              </a:graphicData>
+            </a:graphic>
+          </wp:inline>
+        </w:drawing>
+      </w:r>
+      <w:bookmarkEnd w:id="98"/>
+    </w:p>
+    <w:p>
+      <w:pPr>
+        <w:rPr>
+          <w:sz w:val="24"/>
+        </w:rPr>
+      </w:pPr>
+      <w:r>
+        <w:rPr>
+          <w:sz w:val="24"/>
+        </w:rPr>
+        <w:t>Related to: UC11, UC12, UC13, UC14, UC19</w:t>
+      </w:r>
+    </w:p>
+    <w:p>
+      <w:pPr>
+        <w:pStyle w:val="22"/>
+        <w:rPr>
+          <w:sz w:val="24"/>
+        </w:rPr>
+      </w:pPr>
+      <w:bookmarkStart w:id="99" w:name="_Toc102310565"/>
+      <w:r>
+        <w:t>Login page</w:t>
+      </w:r>
+      <w:bookmarkEnd w:id="99"/>
+    </w:p>
+    <w:p>
+      <w:pPr>
+        <w:pStyle w:val="22"/>
+      </w:pPr>
+      <w:bookmarkStart w:id="100" w:name="_Toc102310566"/>
+      <w:r>
+        <w:drawing>
+          <wp:inline distT="0" distB="0" distL="0" distR="0" wp14:anchorId="219EB382" wp14:editId="60593AA5">
+            <wp:extent cx="5842225" cy="2964180"/>
+            <wp:effectExtent l="0" t="0" r="6350" b="7620"/>
+            <wp:docPr id="11" name="Картина 11"/>
+            <wp:cNvGraphicFramePr>
+              <a:graphicFrameLocks xmlns:a="http://schemas.openxmlformats.org/drawingml/2006/main" noChangeAspect="1"/>
+            </wp:cNvGraphicFramePr>
+            <a:graphic xmlns:a="http://schemas.openxmlformats.org/drawingml/2006/main">
+              <a:graphicData uri="http://schemas.openxmlformats.org/drawingml/2006/picture">
+                <pic:pic xmlns:pic="http://schemas.openxmlformats.org/drawingml/2006/picture">
+                  <pic:nvPicPr>
+                    <pic:cNvPr id="1" name=""/>
+                    <pic:cNvPicPr/>
+                  </pic:nvPicPr>
+                  <pic:blipFill>
+                    <a:blip r:embed="rId15"/>
+                    <a:stretch>
+                      <a:fillRect/>
+                    </a:stretch>
+                  </pic:blipFill>
+                  <pic:spPr>
+                    <a:xfrm>
+                      <a:off x="0" y="0"/>
+                      <a:ext cx="5863888" cy="2975171"/>
+                    </a:xfrm>
+                    <a:prstGeom prst="rect">
+                      <a:avLst/>
+                    </a:prstGeom>
+                  </pic:spPr>
+                </pic:pic>
+              </a:graphicData>
+            </a:graphic>
+          </wp:inline>
+        </w:drawing>
+      </w:r>
+      <w:bookmarkEnd w:id="100"/>
+    </w:p>
+    <w:p>
+      <w:pPr>
+        <w:rPr>
+          <w:sz w:val="24"/>
+        </w:rPr>
+      </w:pPr>
+      <w:r>
+        <w:rPr>
+          <w:sz w:val="24"/>
+        </w:rPr>
+        <w:t>Related to: UC11</w:t>
+      </w:r>
+    </w:p>
+    <w:p>
+      <w:pPr>
+        <w:pStyle w:val="22"/>
+      </w:pPr>
+      <w:bookmarkStart w:id="101" w:name="_Toc102310567"/>
+      <w:r>
+        <w:lastRenderedPageBreak/>
+        <w:t>Register page</w:t>
+      </w:r>
+      <w:bookmarkEnd w:id="101"/>
+    </w:p>
+    <w:p>
+      <w:pPr>
+        <w:pStyle w:val="22"/>
+      </w:pPr>
+      <w:bookmarkStart w:id="102" w:name="_Toc102310568"/>
+      <w:r>
+        <w:drawing>
+          <wp:inline distT="0" distB="0" distL="0" distR="0" wp14:anchorId="5A2BC387" wp14:editId="5BF8E7FC">
+            <wp:extent cx="5808614" cy="3497580"/>
+            <wp:effectExtent l="0" t="0" r="1905" b="7620"/>
+            <wp:docPr id="12" name="Картина 12"/>
+            <wp:cNvGraphicFramePr>
+              <a:graphicFrameLocks xmlns:a="http://schemas.openxmlformats.org/drawingml/2006/main" noChangeAspect="1"/>
+            </wp:cNvGraphicFramePr>
+            <a:graphic xmlns:a="http://schemas.openxmlformats.org/drawingml/2006/main">
+              <a:graphicData uri="http://schemas.openxmlformats.org/drawingml/2006/picture">
+                <pic:pic xmlns:pic="http://schemas.openxmlformats.org/drawingml/2006/picture">
+                  <pic:nvPicPr>
+                    <pic:cNvPr id="1" name=""/>
+                    <pic:cNvPicPr/>
+                  </pic:nvPicPr>
+                  <pic:blipFill>
+                    <a:blip r:embed="rId16"/>
+                    <a:stretch>
+                      <a:fillRect/>
+                    </a:stretch>
+                  </pic:blipFill>
+                  <pic:spPr>
+                    <a:xfrm>
+                      <a:off x="0" y="0"/>
+                      <a:ext cx="5840098" cy="3516538"/>
+                    </a:xfrm>
+                    <a:prstGeom prst="rect">
+                      <a:avLst/>
+                    </a:prstGeom>
+                  </pic:spPr>
+                </pic:pic>
+              </a:graphicData>
+            </a:graphic>
+          </wp:inline>
+        </w:drawing>
+      </w:r>
+      <w:bookmarkEnd w:id="102"/>
+    </w:p>
+    <w:p>
+      <w:pPr>
+        <w:rPr>
+          <w:sz w:val="24"/>
+        </w:rPr>
+      </w:pPr>
+      <w:r>
+        <w:rPr>
+          <w:sz w:val="24"/>
+        </w:rPr>
+        <w:t>Related to: UC12</w:t>
+      </w:r>
+    </w:p>
+    <w:p>
+      <w:pPr>
+        <w:rPr>
+          <w:sz w:val="24"/>
+        </w:rPr>
+      </w:pPr>
+    </w:p>
+    <w:p>
+      <w:pPr>
+        <w:pStyle w:val="22"/>
+      </w:pPr>
+      <w:bookmarkStart w:id="103" w:name="_Toc102310569"/>
+      <w:r>
+        <w:t>Tournaments page</w:t>
+      </w:r>
+      <w:bookmarkEnd w:id="103"/>
+    </w:p>
+    <w:p>
+      <w:pPr>
+        <w:pStyle w:val="22"/>
+      </w:pPr>
+      <w:bookmarkStart w:id="104" w:name="_Toc102310570"/>
+      <w:r>
+        <w:drawing>
+          <wp:inline distT="0" distB="0" distL="0" distR="0" wp14:anchorId="76E8957F" wp14:editId="53BC1901">
+            <wp:extent cx="5844211" cy="2987040"/>
+            <wp:effectExtent l="0" t="0" r="4445" b="3810"/>
+            <wp:docPr id="10" name="Картина 10"/>
+            <wp:cNvGraphicFramePr>
+              <a:graphicFrameLocks xmlns:a="http://schemas.openxmlformats.org/drawingml/2006/main" noChangeAspect="1"/>
+            </wp:cNvGraphicFramePr>
+            <a:graphic xmlns:a="http://schemas.openxmlformats.org/drawingml/2006/main">
+              <a:graphicData uri="http://schemas.openxmlformats.org/drawingml/2006/picture">
+                <pic:pic xmlns:pic="http://schemas.openxmlformats.org/drawingml/2006/picture">
+                  <pic:nvPicPr>
+                    <pic:cNvPr id="1" name=""/>
+                    <pic:cNvPicPr/>
+                  </pic:nvPicPr>
+                  <pic:blipFill>
+                    <a:blip r:embed="rId17"/>
+                    <a:stretch>
+                      <a:fillRect/>
+                    </a:stretch>
+                  </pic:blipFill>
+                  <pic:spPr>
+                    <a:xfrm>
+                      <a:off x="0" y="0"/>
+                      <a:ext cx="5873604" cy="3002063"/>
+                    </a:xfrm>
+                    <a:prstGeom prst="rect">
+                      <a:avLst/>
+                    </a:prstGeom>
+                  </pic:spPr>
+                </pic:pic>
+              </a:graphicData>
+            </a:graphic>
+          </wp:inline>
+        </w:drawing>
+      </w:r>
+      <w:bookmarkEnd w:id="104"/>
+    </w:p>
+    <w:p>
+      <w:pPr>
+        <w:rPr>
+          <w:sz w:val="24"/>
+        </w:rPr>
+      </w:pPr>
+      <w:r>
+        <w:rPr>
+          <w:sz w:val="24"/>
+        </w:rPr>
+        <w:t>Related to: UC15, UC16</w:t>
+      </w:r>
+    </w:p>
+    <w:p>
+      <w:pPr>
+        <w:pStyle w:val="22"/>
+      </w:pPr>
+      <w:bookmarkStart w:id="105" w:name="_Toc102310571"/>
+      <w:r>
+        <w:lastRenderedPageBreak/>
+        <w:t>Tournament details page</w:t>
+      </w:r>
+      <w:bookmarkEnd w:id="105"/>
+    </w:p>
+    <w:p>
+      <w:pPr>
+        <w:pStyle w:val="22"/>
+      </w:pPr>
+      <w:bookmarkStart w:id="106" w:name="_Toc102310572"/>
+      <w:r>
+        <w:drawing>
+          <wp:inline distT="0" distB="0" distL="0" distR="0" wp14:anchorId="72181C8B" wp14:editId="220BF0E4">
+            <wp:extent cx="5764653" cy="3436620"/>
+            <wp:effectExtent l="0" t="0" r="7620" b="0"/>
+            <wp:docPr id="13" name="Картина 13"/>
+            <wp:cNvGraphicFramePr>
+              <a:graphicFrameLocks xmlns:a="http://schemas.openxmlformats.org/drawingml/2006/main" noChangeAspect="1"/>
+            </wp:cNvGraphicFramePr>
+            <a:graphic xmlns:a="http://schemas.openxmlformats.org/drawingml/2006/main">
+              <a:graphicData uri="http://schemas.openxmlformats.org/drawingml/2006/picture">
+                <pic:pic xmlns:pic="http://schemas.openxmlformats.org/drawingml/2006/picture">
+                  <pic:nvPicPr>
+                    <pic:cNvPr id="1" name=""/>
+                    <pic:cNvPicPr/>
+                  </pic:nvPicPr>
+                  <pic:blipFill>
+                    <a:blip r:embed="rId18"/>
+                    <a:stretch>
+                      <a:fillRect/>
+                    </a:stretch>
+                  </pic:blipFill>
+                  <pic:spPr>
+                    <a:xfrm>
+                      <a:off x="0" y="0"/>
+                      <a:ext cx="5770597" cy="3440164"/>
+                    </a:xfrm>
+                    <a:prstGeom prst="rect">
+                      <a:avLst/>
+                    </a:prstGeom>
+                  </pic:spPr>
+                </pic:pic>
+              </a:graphicData>
+            </a:graphic>
+          </wp:inline>
+        </w:drawing>
+      </w:r>
+      <w:bookmarkEnd w:id="106"/>
+    </w:p>
+    <w:p>
+      <w:pPr>
+        <w:rPr>
+          <w:sz w:val="24"/>
+        </w:rPr>
+      </w:pPr>
+      <w:r>
+        <w:rPr>
+          <w:sz w:val="24"/>
+        </w:rPr>
+        <w:t>Related to: UC16, UC17, UC18</w:t>
+      </w:r>
+    </w:p>
+    <w:p>
+      <w:pPr>
+        <w:rPr>
+          <w:sz w:val="24"/>
+        </w:rPr>
+      </w:pPr>
+    </w:p>
+    <w:p>
+      <w:pPr>
+        <w:pStyle w:val="22"/>
+      </w:pPr>
+      <w:bookmarkStart w:id="107" w:name="_Toc102310573"/>
+      <w:r>
+        <w:t>Profile page</w:t>
+      </w:r>
+      <w:bookmarkEnd w:id="107"/>
+    </w:p>
+    <w:p>
+      <w:pPr>
+        <w:pStyle w:val="22"/>
+      </w:pPr>
+      <w:bookmarkStart w:id="108" w:name="_Toc102310574"/>
+      <w:r>
+        <w:drawing>
+          <wp:inline distT="0" distB="0" distL="0" distR="0" wp14:anchorId="3F251FFD" wp14:editId="0E48F97D">
+            <wp:extent cx="5411103" cy="3032760"/>
+            <wp:effectExtent l="0" t="0" r="0" b="0"/>
+            <wp:docPr id="14" name="Картина 14"/>
+            <wp:cNvGraphicFramePr>
+              <a:graphicFrameLocks xmlns:a="http://schemas.openxmlformats.org/drawingml/2006/main" noChangeAspect="1"/>
+            </wp:cNvGraphicFramePr>
+            <a:graphic xmlns:a="http://schemas.openxmlformats.org/drawingml/2006/main">
+              <a:graphicData uri="http://schemas.openxmlformats.org/drawingml/2006/picture">
+                <pic:pic xmlns:pic="http://schemas.openxmlformats.org/drawingml/2006/picture">
+                  <pic:nvPicPr>
+                    <pic:cNvPr id="1" name=""/>
+                    <pic:cNvPicPr/>
+                  </pic:nvPicPr>
+                  <pic:blipFill>
+                    <a:blip r:embed="rId19"/>
+                    <a:stretch>
+                      <a:fillRect/>
+                    </a:stretch>
+                  </pic:blipFill>
+                  <pic:spPr>
+                    <a:xfrm>
+                      <a:off x="0" y="0"/>
+                      <a:ext cx="5427751" cy="3042091"/>
+                    </a:xfrm>
+                    <a:prstGeom prst="rect">
+                      <a:avLst/>
+                    </a:prstGeom>
+                  </pic:spPr>
+                </pic:pic>
+              </a:graphicData>
+            </a:graphic>
+          </wp:inline>
+        </w:drawing>
+      </w:r>
+      <w:bookmarkEnd w:id="108"/>
+    </w:p>
+    <w:p>
+      <w:pPr>
+        <w:rPr>
+          <w:sz w:val="24"/>
+        </w:rPr>
+      </w:pPr>
+      <w:r>
+        <w:rPr>
+          <w:sz w:val="24"/>
+        </w:rPr>
+        <w:t>Related to: UC19</w:t>
       </w:r>
     </w:p>
     <w:sectPr>
@@ -11620,7 +12191,7 @@
 </file>
 
 <file path=customXml/itemProps1.xml><?xml version="1.0" encoding="utf-8"?>
-<ds:datastoreItem xmlns:ds="http://schemas.openxmlformats.org/officeDocument/2006/customXml" ds:itemID="{40096D63-514B-40A4-AAF0-19E836D23460}">
+<ds:datastoreItem xmlns:ds="http://schemas.openxmlformats.org/officeDocument/2006/customXml" ds:itemID="{6424CD1F-59F3-4CC4-8A3C-E47656D1848F}">
   <ds:schemaRefs>
     <ds:schemaRef ds:uri="http://schemas.openxmlformats.org/officeDocument/2006/bibliography"/>
   </ds:schemaRefs>

</xml_diff>

<commit_message>
Added a test plan
</commit_message>
<xml_diff>
--- a/Documentation/URS.docx
+++ b/Documentation/URS.docx
@@ -892,25 +892,23 @@
           <w:sz w:val="24"/>
         </w:rPr>
       </w:pPr>
-      <w:bookmarkStart w:id="0" w:name="_GoBack"/>
+    </w:p>
+    <w:p>
+      <w:pPr>
+        <w:rPr>
+          <w:sz w:val="24"/>
+        </w:rPr>
+      </w:pPr>
+    </w:p>
+    <w:p>
+      <w:pPr>
+        <w:pStyle w:val="12"/>
+      </w:pPr>
+      <w:bookmarkStart w:id="0" w:name="_Toc102310519"/>
+      <w:r>
+        <w:t>Introduction</w:t>
+      </w:r>
       <w:bookmarkEnd w:id="0"/>
-    </w:p>
-    <w:p>
-      <w:pPr>
-        <w:rPr>
-          <w:sz w:val="24"/>
-        </w:rPr>
-      </w:pPr>
-    </w:p>
-    <w:p>
-      <w:pPr>
-        <w:pStyle w:val="12"/>
-      </w:pPr>
-      <w:bookmarkStart w:id="1" w:name="_Toc102310519"/>
-      <w:r>
-        <w:t>Introduction</w:t>
-      </w:r>
-      <w:bookmarkEnd w:id="1"/>
     </w:p>
     <w:p>
       <w:pPr>
@@ -960,11 +958,11 @@
       <w:pPr>
         <w:pStyle w:val="12"/>
       </w:pPr>
-      <w:bookmarkStart w:id="2" w:name="_Toc102310520"/>
+      <w:bookmarkStart w:id="1" w:name="_Toc102310520"/>
       <w:r>
         <w:t>User requirements</w:t>
       </w:r>
-      <w:bookmarkEnd w:id="2"/>
+      <w:bookmarkEnd w:id="1"/>
     </w:p>
     <w:p>
       <w:pPr>
@@ -1089,11 +1087,11 @@
       <w:pPr>
         <w:pStyle w:val="22"/>
       </w:pPr>
-      <w:bookmarkStart w:id="3" w:name="_Toc102310521"/>
+      <w:bookmarkStart w:id="2" w:name="_Toc102310521"/>
       <w:r>
         <w:t>Non-functional requirements</w:t>
       </w:r>
-      <w:bookmarkEnd w:id="3"/>
+      <w:bookmarkEnd w:id="2"/>
     </w:p>
     <w:p>
       <w:pPr>
@@ -1249,21 +1247,21 @@
       <w:pPr>
         <w:pStyle w:val="22"/>
       </w:pPr>
-      <w:bookmarkStart w:id="4" w:name="_Toc102310522"/>
+      <w:bookmarkStart w:id="3" w:name="_Toc102310522"/>
       <w:r>
         <w:t>Functional requirements</w:t>
       </w:r>
+      <w:bookmarkEnd w:id="3"/>
+    </w:p>
+    <w:p>
+      <w:pPr>
+        <w:pStyle w:val="32"/>
+      </w:pPr>
+      <w:bookmarkStart w:id="4" w:name="_Toc102310523"/>
+      <w:r>
+        <w:t>Desktop application</w:t>
+      </w:r>
       <w:bookmarkEnd w:id="4"/>
-    </w:p>
-    <w:p>
-      <w:pPr>
-        <w:pStyle w:val="32"/>
-      </w:pPr>
-      <w:bookmarkStart w:id="5" w:name="_Toc102310523"/>
-      <w:r>
-        <w:t>Desktop application</w:t>
-      </w:r>
-      <w:bookmarkEnd w:id="5"/>
     </w:p>
     <w:p>
       <w:pPr>
@@ -1618,12 +1616,12 @@
       <w:pPr>
         <w:pStyle w:val="32"/>
       </w:pPr>
-      <w:bookmarkStart w:id="6" w:name="_Toc102310524"/>
+      <w:bookmarkStart w:id="5" w:name="_Toc102310524"/>
       <w:r>
         <w:lastRenderedPageBreak/>
         <w:t>Web application</w:t>
       </w:r>
-      <w:bookmarkEnd w:id="6"/>
+      <w:bookmarkEnd w:id="5"/>
     </w:p>
     <w:p>
       <w:pPr>
@@ -1843,25 +1841,25 @@
       <w:pPr>
         <w:pStyle w:val="12"/>
       </w:pPr>
-      <w:bookmarkStart w:id="7" w:name="_Toc102310525"/>
+      <w:bookmarkStart w:id="6" w:name="_Toc102310525"/>
       <w:r>
         <w:t>Use Cases – Desktop application</w:t>
       </w:r>
+      <w:bookmarkEnd w:id="6"/>
+    </w:p>
+    <w:p>
+      <w:pPr>
+        <w:pStyle w:val="32"/>
+      </w:pPr>
+      <w:bookmarkStart w:id="7" w:name="_Toc102131949"/>
+      <w:bookmarkStart w:id="8" w:name="_Toc102212438"/>
+      <w:bookmarkStart w:id="9" w:name="_Toc102310526"/>
+      <w:r>
+        <w:t>UC-01</w:t>
+      </w:r>
       <w:bookmarkEnd w:id="7"/>
-    </w:p>
-    <w:p>
-      <w:pPr>
-        <w:pStyle w:val="32"/>
-      </w:pPr>
-      <w:bookmarkStart w:id="8" w:name="_Toc102131949"/>
-      <w:bookmarkStart w:id="9" w:name="_Toc102212438"/>
-      <w:bookmarkStart w:id="10" w:name="_Toc102310526"/>
-      <w:r>
-        <w:t>UC-01</w:t>
-      </w:r>
       <w:bookmarkEnd w:id="8"/>
       <w:bookmarkEnd w:id="9"/>
-      <w:bookmarkEnd w:id="10"/>
     </w:p>
     <w:p>
       <w:pPr>
@@ -2019,27 +2017,39 @@
       <w:pPr>
         <w:pStyle w:val="32"/>
       </w:pPr>
-      <w:bookmarkStart w:id="11" w:name="_Toc102131950"/>
-      <w:bookmarkStart w:id="12" w:name="_Toc102212439"/>
-      <w:bookmarkStart w:id="13" w:name="_Toc102310527"/>
+      <w:bookmarkStart w:id="10" w:name="_Toc102131950"/>
+      <w:bookmarkStart w:id="11" w:name="_Toc102212439"/>
+      <w:bookmarkStart w:id="12" w:name="_Toc102310527"/>
       <w:r>
         <w:t>UC-02</w:t>
       </w:r>
+      <w:bookmarkEnd w:id="10"/>
       <w:bookmarkEnd w:id="11"/>
       <w:bookmarkEnd w:id="12"/>
-      <w:bookmarkEnd w:id="13"/>
-    </w:p>
-    <w:p>
-      <w:pPr>
-        <w:rPr>
-          <w:sz w:val="24"/>
-        </w:rPr>
-      </w:pPr>
-      <w:r>
-        <w:rPr>
-          <w:sz w:val="24"/>
-        </w:rPr>
-        <w:t>Use case: Log out the application</w:t>
+    </w:p>
+    <w:p>
+      <w:pPr>
+        <w:rPr>
+          <w:sz w:val="24"/>
+        </w:rPr>
+      </w:pPr>
+      <w:r>
+        <w:rPr>
+          <w:sz w:val="24"/>
+        </w:rPr>
+        <w:t xml:space="preserve">Use case: Log out </w:t>
+      </w:r>
+      <w:r>
+        <w:rPr>
+          <w:sz w:val="24"/>
+        </w:rPr>
+        <w:t xml:space="preserve">of </w:t>
+      </w:r>
+      <w:r>
+        <w:rPr>
+          <w:sz w:val="24"/>
+        </w:rPr>
+        <w:t>the application</w:t>
       </w:r>
     </w:p>
     <w:p>
@@ -2150,15 +2160,15 @@
       <w:pPr>
         <w:pStyle w:val="32"/>
       </w:pPr>
-      <w:bookmarkStart w:id="14" w:name="_Toc102131951"/>
-      <w:bookmarkStart w:id="15" w:name="_Toc102212440"/>
-      <w:bookmarkStart w:id="16" w:name="_Toc102310528"/>
+      <w:bookmarkStart w:id="13" w:name="_Toc102131951"/>
+      <w:bookmarkStart w:id="14" w:name="_Toc102212440"/>
+      <w:bookmarkStart w:id="15" w:name="_Toc102310528"/>
       <w:r>
         <w:t>UC-03</w:t>
       </w:r>
+      <w:bookmarkEnd w:id="13"/>
       <w:bookmarkEnd w:id="14"/>
       <w:bookmarkEnd w:id="15"/>
-      <w:bookmarkEnd w:id="16"/>
     </w:p>
     <w:p>
       <w:pPr>
@@ -2431,18 +2441,18 @@
       <w:pPr>
         <w:pStyle w:val="32"/>
       </w:pPr>
-      <w:bookmarkStart w:id="17" w:name="_Toc102131952"/>
-      <w:bookmarkStart w:id="18" w:name="_Toc102212441"/>
-      <w:bookmarkStart w:id="19" w:name="_Toc102310529"/>
+      <w:bookmarkStart w:id="16" w:name="_Toc102131952"/>
+      <w:bookmarkStart w:id="17" w:name="_Toc102212441"/>
+      <w:bookmarkStart w:id="18" w:name="_Toc102310529"/>
       <w:r>
         <w:t>UC-0</w:t>
       </w:r>
       <w:r>
         <w:t>4</w:t>
       </w:r>
+      <w:bookmarkEnd w:id="16"/>
       <w:bookmarkEnd w:id="17"/>
       <w:bookmarkEnd w:id="18"/>
-      <w:bookmarkEnd w:id="19"/>
     </w:p>
     <w:p>
       <w:pPr>
@@ -2699,18 +2709,18 @@
       <w:pPr>
         <w:pStyle w:val="32"/>
       </w:pPr>
-      <w:bookmarkStart w:id="20" w:name="_Toc102131953"/>
-      <w:bookmarkStart w:id="21" w:name="_Toc102212442"/>
-      <w:bookmarkStart w:id="22" w:name="_Toc102310530"/>
+      <w:bookmarkStart w:id="19" w:name="_Toc102131953"/>
+      <w:bookmarkStart w:id="20" w:name="_Toc102212442"/>
+      <w:bookmarkStart w:id="21" w:name="_Toc102310530"/>
       <w:r>
         <w:t>UC-0</w:t>
       </w:r>
       <w:r>
         <w:t>5</w:t>
       </w:r>
+      <w:bookmarkEnd w:id="19"/>
       <w:bookmarkEnd w:id="20"/>
       <w:bookmarkEnd w:id="21"/>
-      <w:bookmarkEnd w:id="22"/>
     </w:p>
     <w:p>
       <w:pPr>
@@ -2914,18 +2924,18 @@
       <w:pPr>
         <w:pStyle w:val="32"/>
       </w:pPr>
-      <w:bookmarkStart w:id="23" w:name="_Toc102131954"/>
-      <w:bookmarkStart w:id="24" w:name="_Toc102212443"/>
-      <w:bookmarkStart w:id="25" w:name="_Toc102310531"/>
+      <w:bookmarkStart w:id="22" w:name="_Toc102131954"/>
+      <w:bookmarkStart w:id="23" w:name="_Toc102212443"/>
+      <w:bookmarkStart w:id="24" w:name="_Toc102310531"/>
       <w:r>
         <w:t>UC-0</w:t>
       </w:r>
       <w:r>
         <w:t>6</w:t>
       </w:r>
+      <w:bookmarkEnd w:id="22"/>
       <w:bookmarkEnd w:id="23"/>
       <w:bookmarkEnd w:id="24"/>
-      <w:bookmarkEnd w:id="25"/>
     </w:p>
     <w:p>
       <w:pPr>
@@ -3215,9 +3225,92 @@
     </w:p>
     <w:p>
       <w:pPr>
+        <w:rPr>
+          <w:sz w:val="24"/>
+        </w:rPr>
+      </w:pPr>
+      <w:r>
+        <w:rPr>
+          <w:sz w:val="24"/>
+        </w:rPr>
+        <w:t>2</w:t>
+      </w:r>
+      <w:r>
+        <w:rPr>
+          <w:sz w:val="24"/>
+        </w:rPr>
+        <w:t>a. Details are incorrect</w:t>
+      </w:r>
+    </w:p>
+    <w:p>
+      <w:pPr>
+        <w:pStyle w:val="a5"/>
+        <w:numPr>
+          <w:ilvl w:val="0"/>
+          <w:numId w:val="23"/>
+        </w:numPr>
         <w:spacing w:before="100" w:after="200" w:line="276" w:lineRule="auto"/>
         <w:rPr>
           <w:sz w:val="24"/>
+          <w:szCs w:val="24"/>
+        </w:rPr>
+      </w:pPr>
+      <w:r>
+        <w:rPr>
+          <w:sz w:val="24"/>
+          <w:szCs w:val="24"/>
+        </w:rPr>
+        <w:t>System</w:t>
+      </w:r>
+      <w:r>
+        <w:rPr>
+          <w:sz w:val="24"/>
+          <w:szCs w:val="24"/>
+        </w:rPr>
+        <w:t xml:space="preserve"> displays error message</w:t>
+      </w:r>
+    </w:p>
+    <w:p>
+      <w:pPr>
+        <w:pStyle w:val="a5"/>
+        <w:numPr>
+          <w:ilvl w:val="0"/>
+          <w:numId w:val="23"/>
+        </w:numPr>
+        <w:spacing w:before="100" w:after="200" w:line="276" w:lineRule="auto"/>
+        <w:rPr>
+          <w:sz w:val="24"/>
+        </w:rPr>
+      </w:pPr>
+      <w:r>
+        <w:rPr>
+          <w:sz w:val="24"/>
+          <w:szCs w:val="24"/>
+        </w:rPr>
+        <w:t xml:space="preserve">Return to MSS step </w:t>
+      </w:r>
+      <w:r>
+        <w:rPr>
+          <w:sz w:val="24"/>
+          <w:szCs w:val="24"/>
+        </w:rPr>
+        <w:t>3</w:t>
+      </w:r>
+    </w:p>
+    <w:p>
+      <w:pPr>
+        <w:pStyle w:val="a5"/>
+        <w:spacing w:before="100" w:after="200" w:line="276" w:lineRule="auto"/>
+        <w:rPr>
+          <w:sz w:val="24"/>
+        </w:rPr>
+      </w:pPr>
+    </w:p>
+    <w:p>
+      <w:pPr>
+        <w:spacing w:before="100" w:after="200" w:line="276" w:lineRule="auto"/>
+        <w:rPr>
+          <w:sz w:val="24"/>
         </w:rPr>
       </w:pPr>
     </w:p>
@@ -3225,18 +3318,18 @@
       <w:pPr>
         <w:pStyle w:val="32"/>
       </w:pPr>
-      <w:bookmarkStart w:id="26" w:name="_Toc102131955"/>
-      <w:bookmarkStart w:id="27" w:name="_Toc102212444"/>
-      <w:bookmarkStart w:id="28" w:name="_Toc102310532"/>
+      <w:bookmarkStart w:id="25" w:name="_Toc102131955"/>
+      <w:bookmarkStart w:id="26" w:name="_Toc102212444"/>
+      <w:bookmarkStart w:id="27" w:name="_Toc102310532"/>
       <w:r>
         <w:t>UC-0</w:t>
       </w:r>
       <w:r>
         <w:t>7</w:t>
       </w:r>
+      <w:bookmarkEnd w:id="25"/>
       <w:bookmarkEnd w:id="26"/>
       <w:bookmarkEnd w:id="27"/>
-      <w:bookmarkEnd w:id="28"/>
     </w:p>
     <w:p>
       <w:pPr>
@@ -3435,6 +3528,7 @@
         <w:rPr>
           <w:sz w:val="24"/>
         </w:rPr>
+        <w:lastRenderedPageBreak/>
         <w:t>1a. Tournament is ongoing</w:t>
       </w:r>
     </w:p>
@@ -3496,18 +3590,18 @@
       <w:pPr>
         <w:pStyle w:val="32"/>
       </w:pPr>
-      <w:bookmarkStart w:id="29" w:name="_Toc102131956"/>
-      <w:bookmarkStart w:id="30" w:name="_Toc102212445"/>
-      <w:bookmarkStart w:id="31" w:name="_Toc102310533"/>
+      <w:bookmarkStart w:id="28" w:name="_Toc102131956"/>
+      <w:bookmarkStart w:id="29" w:name="_Toc102212445"/>
+      <w:bookmarkStart w:id="30" w:name="_Toc102310533"/>
       <w:r>
         <w:t>UC-0</w:t>
       </w:r>
       <w:r>
         <w:t>8</w:t>
       </w:r>
+      <w:bookmarkEnd w:id="28"/>
       <w:bookmarkEnd w:id="29"/>
       <w:bookmarkEnd w:id="30"/>
-      <w:bookmarkEnd w:id="31"/>
     </w:p>
     <w:p>
       <w:pPr>
@@ -3759,18 +3853,18 @@
       <w:pPr>
         <w:pStyle w:val="32"/>
       </w:pPr>
-      <w:bookmarkStart w:id="32" w:name="_Toc102131957"/>
-      <w:bookmarkStart w:id="33" w:name="_Toc102212446"/>
-      <w:bookmarkStart w:id="34" w:name="_Toc102310534"/>
+      <w:bookmarkStart w:id="31" w:name="_Toc102131957"/>
+      <w:bookmarkStart w:id="32" w:name="_Toc102212446"/>
+      <w:bookmarkStart w:id="33" w:name="_Toc102310534"/>
       <w:r>
         <w:t>UC-0</w:t>
       </w:r>
       <w:r>
         <w:t>9</w:t>
       </w:r>
+      <w:bookmarkEnd w:id="31"/>
       <w:bookmarkEnd w:id="32"/>
       <w:bookmarkEnd w:id="33"/>
-      <w:bookmarkEnd w:id="34"/>
     </w:p>
     <w:p>
       <w:pPr>
@@ -3821,6 +3915,7 @@
         <w:rPr>
           <w:sz w:val="24"/>
         </w:rPr>
+        <w:lastRenderedPageBreak/>
         <w:tab/>
       </w:r>
       <w:r>
@@ -3913,18 +4008,18 @@
       <w:pPr>
         <w:pStyle w:val="32"/>
       </w:pPr>
-      <w:bookmarkStart w:id="35" w:name="_Toc102131958"/>
-      <w:bookmarkStart w:id="36" w:name="_Toc102212447"/>
-      <w:bookmarkStart w:id="37" w:name="_Toc102310535"/>
+      <w:bookmarkStart w:id="34" w:name="_Toc102131958"/>
+      <w:bookmarkStart w:id="35" w:name="_Toc102212447"/>
+      <w:bookmarkStart w:id="36" w:name="_Toc102310535"/>
       <w:r>
         <w:t>UC-</w:t>
       </w:r>
       <w:r>
         <w:t>10</w:t>
       </w:r>
+      <w:bookmarkEnd w:id="34"/>
       <w:bookmarkEnd w:id="35"/>
       <w:bookmarkEnd w:id="36"/>
-      <w:bookmarkEnd w:id="37"/>
     </w:p>
     <w:p>
       <w:pPr>
@@ -4239,30 +4334,104 @@
           <w:sz w:val="24"/>
         </w:rPr>
       </w:pPr>
+      <w:r>
+        <w:rPr>
+          <w:sz w:val="24"/>
+        </w:rPr>
+        <w:t>1b</w:t>
+      </w:r>
+      <w:r>
+        <w:rPr>
+          <w:sz w:val="24"/>
+        </w:rPr>
+        <w:t xml:space="preserve">. </w:t>
+      </w:r>
+      <w:r>
+        <w:rPr>
+          <w:sz w:val="24"/>
+        </w:rPr>
+        <w:t>Game has not started yet</w:t>
+      </w:r>
+    </w:p>
+    <w:p>
+      <w:pPr>
+        <w:pStyle w:val="a5"/>
+        <w:numPr>
+          <w:ilvl w:val="0"/>
+          <w:numId w:val="48"/>
+        </w:numPr>
+        <w:spacing w:before="100" w:after="200" w:line="276" w:lineRule="auto"/>
+        <w:rPr>
+          <w:sz w:val="24"/>
+        </w:rPr>
+      </w:pPr>
+      <w:r>
+        <w:rPr>
+          <w:sz w:val="24"/>
+        </w:rPr>
+        <w:t>System displays error message</w:t>
+      </w:r>
+    </w:p>
+    <w:p>
+      <w:pPr>
+        <w:pStyle w:val="a5"/>
+        <w:numPr>
+          <w:ilvl w:val="0"/>
+          <w:numId w:val="48"/>
+        </w:numPr>
+        <w:spacing w:before="100" w:after="200" w:line="276" w:lineRule="auto"/>
+        <w:rPr>
+          <w:sz w:val="24"/>
+        </w:rPr>
+      </w:pPr>
+      <w:r>
+        <w:rPr>
+          <w:sz w:val="24"/>
+        </w:rPr>
+        <w:t>Return to MSS step 1</w:t>
+      </w:r>
+    </w:p>
+    <w:p>
+      <w:pPr>
+        <w:spacing w:before="100" w:after="200" w:line="276" w:lineRule="auto"/>
+        <w:ind w:left="360"/>
+        <w:rPr>
+          <w:sz w:val="24"/>
+        </w:rPr>
+      </w:pPr>
+    </w:p>
+    <w:p>
+      <w:pPr>
+        <w:spacing w:before="100" w:after="200" w:line="276" w:lineRule="auto"/>
+        <w:rPr>
+          <w:sz w:val="24"/>
+        </w:rPr>
+      </w:pPr>
     </w:p>
     <w:p>
       <w:pPr>
         <w:pStyle w:val="12"/>
       </w:pPr>
-      <w:bookmarkStart w:id="38" w:name="_Toc102310536"/>
-      <w:r>
+      <w:bookmarkStart w:id="37" w:name="_Toc102310536"/>
+      <w:r>
+        <w:lastRenderedPageBreak/>
         <w:t>Use Cases – Web application</w:t>
       </w:r>
+      <w:bookmarkEnd w:id="37"/>
+    </w:p>
+    <w:p>
+      <w:pPr>
+        <w:pStyle w:val="32"/>
+      </w:pPr>
+      <w:bookmarkStart w:id="38" w:name="_Toc102131960"/>
+      <w:bookmarkStart w:id="39" w:name="_Toc102212449"/>
+      <w:bookmarkStart w:id="40" w:name="_Toc102310537"/>
+      <w:r>
+        <w:t>UC-11</w:t>
+      </w:r>
       <w:bookmarkEnd w:id="38"/>
-    </w:p>
-    <w:p>
-      <w:pPr>
-        <w:pStyle w:val="32"/>
-      </w:pPr>
-      <w:bookmarkStart w:id="39" w:name="_Toc102131960"/>
-      <w:bookmarkStart w:id="40" w:name="_Toc102212449"/>
-      <w:bookmarkStart w:id="41" w:name="_Toc102310537"/>
-      <w:r>
-        <w:t>UC-11</w:t>
-      </w:r>
       <w:bookmarkEnd w:id="39"/>
       <w:bookmarkEnd w:id="40"/>
-      <w:bookmarkEnd w:id="41"/>
     </w:p>
     <w:p>
       <w:pPr>
@@ -4464,7 +4633,6 @@
         <w:rPr>
           <w:sz w:val="24"/>
         </w:rPr>
-        <w:lastRenderedPageBreak/>
         <w:t>1a. Credentials are incorrect</w:t>
       </w:r>
     </w:p>
@@ -4526,18 +4694,18 @@
       <w:pPr>
         <w:pStyle w:val="32"/>
       </w:pPr>
-      <w:bookmarkStart w:id="42" w:name="_Toc102131961"/>
-      <w:bookmarkStart w:id="43" w:name="_Toc102212450"/>
-      <w:bookmarkStart w:id="44" w:name="_Toc102310538"/>
+      <w:bookmarkStart w:id="41" w:name="_Toc102131961"/>
+      <w:bookmarkStart w:id="42" w:name="_Toc102212450"/>
+      <w:bookmarkStart w:id="43" w:name="_Toc102310538"/>
       <w:r>
         <w:t>UC-1</w:t>
       </w:r>
       <w:r>
         <w:t>2</w:t>
       </w:r>
+      <w:bookmarkEnd w:id="41"/>
       <w:bookmarkEnd w:id="42"/>
       <w:bookmarkEnd w:id="43"/>
-      <w:bookmarkEnd w:id="44"/>
     </w:p>
     <w:p>
       <w:pPr>
@@ -4745,15 +4913,15 @@
       <w:pPr>
         <w:pStyle w:val="32"/>
       </w:pPr>
-      <w:bookmarkStart w:id="45" w:name="_Toc102131962"/>
-      <w:bookmarkStart w:id="46" w:name="_Toc102212451"/>
-      <w:bookmarkStart w:id="47" w:name="_Toc102310539"/>
+      <w:bookmarkStart w:id="44" w:name="_Toc102131962"/>
+      <w:bookmarkStart w:id="45" w:name="_Toc102212451"/>
+      <w:bookmarkStart w:id="46" w:name="_Toc102310539"/>
       <w:r>
         <w:t>UC-13</w:t>
       </w:r>
+      <w:bookmarkEnd w:id="44"/>
       <w:bookmarkEnd w:id="45"/>
       <w:bookmarkEnd w:id="46"/>
-      <w:bookmarkEnd w:id="47"/>
     </w:p>
     <w:p>
       <w:pPr>
@@ -4844,15 +5012,15 @@
       <w:pPr>
         <w:pStyle w:val="32"/>
       </w:pPr>
-      <w:bookmarkStart w:id="48" w:name="_Toc102131963"/>
-      <w:bookmarkStart w:id="49" w:name="_Toc102212452"/>
-      <w:bookmarkStart w:id="50" w:name="_Toc102310540"/>
+      <w:bookmarkStart w:id="47" w:name="_Toc102131963"/>
+      <w:bookmarkStart w:id="48" w:name="_Toc102212452"/>
+      <w:bookmarkStart w:id="49" w:name="_Toc102310540"/>
       <w:r>
         <w:t>UC-14</w:t>
       </w:r>
+      <w:bookmarkEnd w:id="47"/>
       <w:bookmarkEnd w:id="48"/>
       <w:bookmarkEnd w:id="49"/>
-      <w:bookmarkEnd w:id="50"/>
     </w:p>
     <w:p>
       <w:pPr>
@@ -4890,7 +5058,6 @@
         <w:rPr>
           <w:sz w:val="24"/>
         </w:rPr>
-        <w:lastRenderedPageBreak/>
         <w:t>Main Success Scenario:</w:t>
       </w:r>
     </w:p>
@@ -4936,15 +5103,15 @@
       <w:pPr>
         <w:pStyle w:val="32"/>
       </w:pPr>
-      <w:bookmarkStart w:id="51" w:name="_Toc102131964"/>
-      <w:bookmarkStart w:id="52" w:name="_Toc102212453"/>
-      <w:bookmarkStart w:id="53" w:name="_Toc102310541"/>
+      <w:bookmarkStart w:id="50" w:name="_Toc102131964"/>
+      <w:bookmarkStart w:id="51" w:name="_Toc102212453"/>
+      <w:bookmarkStart w:id="52" w:name="_Toc102310541"/>
       <w:r>
         <w:t>UC-15</w:t>
       </w:r>
+      <w:bookmarkEnd w:id="50"/>
       <w:bookmarkEnd w:id="51"/>
       <w:bookmarkEnd w:id="52"/>
-      <w:bookmarkEnd w:id="53"/>
     </w:p>
     <w:p>
       <w:pPr>
@@ -5128,15 +5295,15 @@
       <w:pPr>
         <w:pStyle w:val="32"/>
       </w:pPr>
-      <w:bookmarkStart w:id="54" w:name="_Toc102131965"/>
-      <w:bookmarkStart w:id="55" w:name="_Toc102212454"/>
-      <w:bookmarkStart w:id="56" w:name="_Toc102310542"/>
+      <w:bookmarkStart w:id="53" w:name="_Toc102131965"/>
+      <w:bookmarkStart w:id="54" w:name="_Toc102212454"/>
+      <w:bookmarkStart w:id="55" w:name="_Toc102310542"/>
       <w:r>
         <w:t>UC-16</w:t>
       </w:r>
+      <w:bookmarkEnd w:id="53"/>
       <w:bookmarkEnd w:id="54"/>
       <w:bookmarkEnd w:id="55"/>
-      <w:bookmarkEnd w:id="56"/>
     </w:p>
     <w:p>
       <w:pPr>
@@ -5240,15 +5407,15 @@
       <w:pPr>
         <w:pStyle w:val="32"/>
       </w:pPr>
-      <w:bookmarkStart w:id="57" w:name="_Toc102131966"/>
-      <w:bookmarkStart w:id="58" w:name="_Toc102212455"/>
-      <w:bookmarkStart w:id="59" w:name="_Toc102310543"/>
+      <w:bookmarkStart w:id="56" w:name="_Toc102131966"/>
+      <w:bookmarkStart w:id="57" w:name="_Toc102212455"/>
+      <w:bookmarkStart w:id="58" w:name="_Toc102310543"/>
       <w:r>
         <w:t>UC-17</w:t>
       </w:r>
+      <w:bookmarkEnd w:id="56"/>
       <w:bookmarkEnd w:id="57"/>
       <w:bookmarkEnd w:id="58"/>
-      <w:bookmarkEnd w:id="59"/>
     </w:p>
     <w:p>
       <w:pPr>
@@ -5286,7 +5453,6 @@
         <w:rPr>
           <w:sz w:val="24"/>
         </w:rPr>
-        <w:lastRenderedPageBreak/>
         <w:t>Pre-Condition: Logged in as a player</w:t>
       </w:r>
     </w:p>
@@ -5511,15 +5677,16 @@
       <w:pPr>
         <w:pStyle w:val="32"/>
       </w:pPr>
-      <w:bookmarkStart w:id="60" w:name="_Toc102131967"/>
-      <w:bookmarkStart w:id="61" w:name="_Toc102212456"/>
-      <w:bookmarkStart w:id="62" w:name="_Toc102310544"/>
-      <w:r>
+      <w:bookmarkStart w:id="59" w:name="_Toc102131967"/>
+      <w:bookmarkStart w:id="60" w:name="_Toc102212456"/>
+      <w:bookmarkStart w:id="61" w:name="_Toc102310544"/>
+      <w:r>
+        <w:lastRenderedPageBreak/>
         <w:t>UC-18</w:t>
       </w:r>
+      <w:bookmarkEnd w:id="59"/>
       <w:bookmarkEnd w:id="60"/>
       <w:bookmarkEnd w:id="61"/>
-      <w:bookmarkEnd w:id="62"/>
     </w:p>
     <w:p>
       <w:pPr>
@@ -5726,7 +5893,6 @@
         <w:rPr>
           <w:sz w:val="24"/>
         </w:rPr>
-        <w:lastRenderedPageBreak/>
         <w:t>End of use case</w:t>
       </w:r>
     </w:p>
@@ -5739,16 +5905,18 @@
       <w:pPr>
         <w:pStyle w:val="32"/>
       </w:pPr>
-      <w:bookmarkStart w:id="63" w:name="_Toc102131968"/>
-      <w:bookmarkStart w:id="64" w:name="_Toc102212457"/>
-      <w:bookmarkStart w:id="65" w:name="_Toc102310545"/>
+      <w:bookmarkStart w:id="62" w:name="_Toc102131968"/>
+      <w:bookmarkStart w:id="63" w:name="_Toc102212457"/>
+      <w:bookmarkStart w:id="64" w:name="_Toc102310545"/>
+      <w:bookmarkStart w:id="65" w:name="_GoBack"/>
       <w:r>
         <w:t>UC-19</w:t>
       </w:r>
+      <w:bookmarkEnd w:id="62"/>
       <w:bookmarkEnd w:id="63"/>
       <w:bookmarkEnd w:id="64"/>
-      <w:bookmarkEnd w:id="65"/>
-    </w:p>
+    </w:p>
+    <w:bookmarkEnd w:id="65"/>
     <w:p>
       <w:pPr>
         <w:rPr>
@@ -5892,7 +6060,6 @@
       <w:bookmarkStart w:id="68" w:name="_Toc102212460"/>
       <w:bookmarkStart w:id="69" w:name="_Toc102310548"/>
       <w:r>
-        <w:lastRenderedPageBreak/>
         <w:t>Login screen</w:t>
       </w:r>
       <w:bookmarkEnd w:id="68"/>
@@ -6531,10 +6698,7 @@
       <w:bookmarkStart w:id="96" w:name="_Toc102310562"/>
       <w:r>
         <w:lastRenderedPageBreak/>
-        <w:t>Web</w:t>
-      </w:r>
-      <w:r>
-        <w:t xml:space="preserve"> Application</w:t>
+        <w:t>Web Application</w:t>
       </w:r>
       <w:bookmarkEnd w:id="96"/>
     </w:p>
@@ -6576,6 +6740,9 @@
       </w:pPr>
       <w:bookmarkStart w:id="98" w:name="_Toc102310564"/>
       <w:r>
+        <w:rPr>
+          <w:noProof/>
+        </w:rPr>
         <w:drawing>
           <wp:inline distT="0" distB="0" distL="0" distR="0" wp14:anchorId="4F73CD2B" wp14:editId="2892C510">
             <wp:extent cx="5776863" cy="2926080"/>
@@ -6646,6 +6813,9 @@
       </w:pPr>
       <w:bookmarkStart w:id="100" w:name="_Toc102310566"/>
       <w:r>
+        <w:rPr>
+          <w:noProof/>
+        </w:rPr>
         <w:drawing>
           <wp:inline distT="0" distB="0" distL="0" distR="0" wp14:anchorId="219EB382" wp14:editId="60593AA5">
             <wp:extent cx="5842225" cy="2964180"/>
@@ -6714,6 +6884,9 @@
       </w:pPr>
       <w:bookmarkStart w:id="102" w:name="_Toc102310568"/>
       <w:r>
+        <w:rPr>
+          <w:noProof/>
+        </w:rPr>
         <w:drawing>
           <wp:inline distT="0" distB="0" distL="0" distR="0" wp14:anchorId="5A2BC387" wp14:editId="5BF8E7FC">
             <wp:extent cx="5808614" cy="3497580"/>
@@ -6788,6 +6961,9 @@
       </w:pPr>
       <w:bookmarkStart w:id="104" w:name="_Toc102310570"/>
       <w:r>
+        <w:rPr>
+          <w:noProof/>
+        </w:rPr>
         <w:drawing>
           <wp:inline distT="0" distB="0" distL="0" distR="0" wp14:anchorId="76E8957F" wp14:editId="53BC1901">
             <wp:extent cx="5844211" cy="2987040"/>
@@ -6856,6 +7032,9 @@
       </w:pPr>
       <w:bookmarkStart w:id="106" w:name="_Toc102310572"/>
       <w:r>
+        <w:rPr>
+          <w:noProof/>
+        </w:rPr>
         <w:drawing>
           <wp:inline distT="0" distB="0" distL="0" distR="0" wp14:anchorId="72181C8B" wp14:editId="220BF0E4">
             <wp:extent cx="5764653" cy="3436620"/>
@@ -6930,6 +7109,9 @@
       </w:pPr>
       <w:bookmarkStart w:id="108" w:name="_Toc102310574"/>
       <w:r>
+        <w:rPr>
+          <w:noProof/>
+        </w:rPr>
         <w:drawing>
           <wp:inline distT="0" distB="0" distL="0" distR="0" wp14:anchorId="3F251FFD" wp14:editId="0E48F97D">
             <wp:extent cx="5411103" cy="3032760"/>
@@ -9837,6 +10019,95 @@
     </w:lvl>
   </w:abstractNum>
   <w:abstractNum w:abstractNumId="33" w15:restartNumberingAfterBreak="0">
+    <w:nsid w:val="565D658D"/>
+    <w:multiLevelType w:val="hybridMultilevel"/>
+    <w:tmpl w:val="68C83B8C"/>
+    <w:lvl w:ilvl="0" w:tplc="455659B0">
+      <w:start w:val="1"/>
+      <w:numFmt w:val="decimal"/>
+      <w:lvlText w:val="%1."/>
+      <w:lvlJc w:val="left"/>
+      <w:pPr>
+        <w:ind w:left="720" w:hanging="360"/>
+      </w:pPr>
+      <w:rPr>
+        <w:sz w:val="24"/>
+      </w:rPr>
+    </w:lvl>
+    <w:lvl w:ilvl="1" w:tplc="04090019" w:tentative="1">
+      <w:start w:val="1"/>
+      <w:numFmt w:val="lowerLetter"/>
+      <w:lvlText w:val="%2."/>
+      <w:lvlJc w:val="left"/>
+      <w:pPr>
+        <w:ind w:left="1440" w:hanging="360"/>
+      </w:pPr>
+    </w:lvl>
+    <w:lvl w:ilvl="2" w:tplc="0409001B" w:tentative="1">
+      <w:start w:val="1"/>
+      <w:numFmt w:val="lowerRoman"/>
+      <w:lvlText w:val="%3."/>
+      <w:lvlJc w:val="right"/>
+      <w:pPr>
+        <w:ind w:left="2160" w:hanging="180"/>
+      </w:pPr>
+    </w:lvl>
+    <w:lvl w:ilvl="3" w:tplc="0409000F" w:tentative="1">
+      <w:start w:val="1"/>
+      <w:numFmt w:val="decimal"/>
+      <w:lvlText w:val="%4."/>
+      <w:lvlJc w:val="left"/>
+      <w:pPr>
+        <w:ind w:left="2880" w:hanging="360"/>
+      </w:pPr>
+    </w:lvl>
+    <w:lvl w:ilvl="4" w:tplc="04090019" w:tentative="1">
+      <w:start w:val="1"/>
+      <w:numFmt w:val="lowerLetter"/>
+      <w:lvlText w:val="%5."/>
+      <w:lvlJc w:val="left"/>
+      <w:pPr>
+        <w:ind w:left="3600" w:hanging="360"/>
+      </w:pPr>
+    </w:lvl>
+    <w:lvl w:ilvl="5" w:tplc="0409001B" w:tentative="1">
+      <w:start w:val="1"/>
+      <w:numFmt w:val="lowerRoman"/>
+      <w:lvlText w:val="%6."/>
+      <w:lvlJc w:val="right"/>
+      <w:pPr>
+        <w:ind w:left="4320" w:hanging="180"/>
+      </w:pPr>
+    </w:lvl>
+    <w:lvl w:ilvl="6" w:tplc="0409000F" w:tentative="1">
+      <w:start w:val="1"/>
+      <w:numFmt w:val="decimal"/>
+      <w:lvlText w:val="%7."/>
+      <w:lvlJc w:val="left"/>
+      <w:pPr>
+        <w:ind w:left="5040" w:hanging="360"/>
+      </w:pPr>
+    </w:lvl>
+    <w:lvl w:ilvl="7" w:tplc="04090019" w:tentative="1">
+      <w:start w:val="1"/>
+      <w:numFmt w:val="lowerLetter"/>
+      <w:lvlText w:val="%8."/>
+      <w:lvlJc w:val="left"/>
+      <w:pPr>
+        <w:ind w:left="5760" w:hanging="360"/>
+      </w:pPr>
+    </w:lvl>
+    <w:lvl w:ilvl="8" w:tplc="0409001B" w:tentative="1">
+      <w:start w:val="1"/>
+      <w:numFmt w:val="lowerRoman"/>
+      <w:lvlText w:val="%9."/>
+      <w:lvlJc w:val="right"/>
+      <w:pPr>
+        <w:ind w:left="6480" w:hanging="180"/>
+      </w:pPr>
+    </w:lvl>
+  </w:abstractNum>
+  <w:abstractNum w:abstractNumId="34" w15:restartNumberingAfterBreak="0">
     <w:nsid w:val="597B7FCF"/>
     <w:multiLevelType w:val="hybridMultilevel"/>
     <w:tmpl w:val="D7C08646"/>
@@ -9922,7 +10193,7 @@
       </w:pPr>
     </w:lvl>
   </w:abstractNum>
-  <w:abstractNum w:abstractNumId="34" w15:restartNumberingAfterBreak="0">
+  <w:abstractNum w:abstractNumId="35" w15:restartNumberingAfterBreak="0">
     <w:nsid w:val="5BA06483"/>
     <w:multiLevelType w:val="hybridMultilevel"/>
     <w:tmpl w:val="8B4667F4"/>
@@ -10011,7 +10282,7 @@
       </w:pPr>
     </w:lvl>
   </w:abstractNum>
-  <w:abstractNum w:abstractNumId="35" w15:restartNumberingAfterBreak="0">
+  <w:abstractNum w:abstractNumId="36" w15:restartNumberingAfterBreak="0">
     <w:nsid w:val="5D0D153F"/>
     <w:multiLevelType w:val="hybridMultilevel"/>
     <w:tmpl w:val="82AEC4A8"/>
@@ -10097,7 +10368,7 @@
       </w:pPr>
     </w:lvl>
   </w:abstractNum>
-  <w:abstractNum w:abstractNumId="36" w15:restartNumberingAfterBreak="0">
+  <w:abstractNum w:abstractNumId="37" w15:restartNumberingAfterBreak="0">
     <w:nsid w:val="5D46026D"/>
     <w:multiLevelType w:val="hybridMultilevel"/>
     <w:tmpl w:val="BEBCBAD6"/>
@@ -10186,7 +10457,7 @@
       </w:pPr>
     </w:lvl>
   </w:abstractNum>
-  <w:abstractNum w:abstractNumId="37" w15:restartNumberingAfterBreak="0">
+  <w:abstractNum w:abstractNumId="38" w15:restartNumberingAfterBreak="0">
     <w:nsid w:val="63A02C1D"/>
     <w:multiLevelType w:val="hybridMultilevel"/>
     <w:tmpl w:val="8D243966"/>
@@ -10275,7 +10546,7 @@
       </w:pPr>
     </w:lvl>
   </w:abstractNum>
-  <w:abstractNum w:abstractNumId="38" w15:restartNumberingAfterBreak="0">
+  <w:abstractNum w:abstractNumId="39" w15:restartNumberingAfterBreak="0">
     <w:nsid w:val="684C7C5B"/>
     <w:multiLevelType w:val="hybridMultilevel"/>
     <w:tmpl w:val="EFEE14D8"/>
@@ -10364,7 +10635,7 @@
       </w:pPr>
     </w:lvl>
   </w:abstractNum>
-  <w:abstractNum w:abstractNumId="39" w15:restartNumberingAfterBreak="0">
+  <w:abstractNum w:abstractNumId="40" w15:restartNumberingAfterBreak="0">
     <w:nsid w:val="6AF4685F"/>
     <w:multiLevelType w:val="hybridMultilevel"/>
     <w:tmpl w:val="C3C620CE"/>
@@ -10453,7 +10724,7 @@
       </w:pPr>
     </w:lvl>
   </w:abstractNum>
-  <w:abstractNum w:abstractNumId="40" w15:restartNumberingAfterBreak="0">
+  <w:abstractNum w:abstractNumId="41" w15:restartNumberingAfterBreak="0">
     <w:nsid w:val="6C7D40E2"/>
     <w:multiLevelType w:val="hybridMultilevel"/>
     <w:tmpl w:val="B85E624A"/>
@@ -10542,7 +10813,7 @@
       </w:pPr>
     </w:lvl>
   </w:abstractNum>
-  <w:abstractNum w:abstractNumId="41" w15:restartNumberingAfterBreak="0">
+  <w:abstractNum w:abstractNumId="42" w15:restartNumberingAfterBreak="0">
     <w:nsid w:val="6D0D4C9A"/>
     <w:multiLevelType w:val="hybridMultilevel"/>
     <w:tmpl w:val="8D243966"/>
@@ -10631,7 +10902,7 @@
       </w:pPr>
     </w:lvl>
   </w:abstractNum>
-  <w:abstractNum w:abstractNumId="42" w15:restartNumberingAfterBreak="0">
+  <w:abstractNum w:abstractNumId="43" w15:restartNumberingAfterBreak="0">
     <w:nsid w:val="6F850E57"/>
     <w:multiLevelType w:val="hybridMultilevel"/>
     <w:tmpl w:val="FC0A95E6"/>
@@ -10720,7 +10991,7 @@
       </w:pPr>
     </w:lvl>
   </w:abstractNum>
-  <w:abstractNum w:abstractNumId="43" w15:restartNumberingAfterBreak="0">
+  <w:abstractNum w:abstractNumId="44" w15:restartNumberingAfterBreak="0">
     <w:nsid w:val="7022169D"/>
     <w:multiLevelType w:val="hybridMultilevel"/>
     <w:tmpl w:val="6BB6A4E4"/>
@@ -10809,7 +11080,7 @@
       </w:pPr>
     </w:lvl>
   </w:abstractNum>
-  <w:abstractNum w:abstractNumId="44" w15:restartNumberingAfterBreak="0">
+  <w:abstractNum w:abstractNumId="45" w15:restartNumberingAfterBreak="0">
     <w:nsid w:val="74053720"/>
     <w:multiLevelType w:val="hybridMultilevel"/>
     <w:tmpl w:val="2E8620D4"/>
@@ -10898,7 +11169,7 @@
       </w:pPr>
     </w:lvl>
   </w:abstractNum>
-  <w:abstractNum w:abstractNumId="45" w15:restartNumberingAfterBreak="0">
+  <w:abstractNum w:abstractNumId="46" w15:restartNumberingAfterBreak="0">
     <w:nsid w:val="7CB87CC1"/>
     <w:multiLevelType w:val="hybridMultilevel"/>
     <w:tmpl w:val="82768ABA"/>
@@ -10987,7 +11258,7 @@
       </w:pPr>
     </w:lvl>
   </w:abstractNum>
-  <w:abstractNum w:abstractNumId="46" w15:restartNumberingAfterBreak="0">
+  <w:abstractNum w:abstractNumId="47" w15:restartNumberingAfterBreak="0">
     <w:nsid w:val="7DE0539A"/>
     <w:multiLevelType w:val="hybridMultilevel"/>
     <w:tmpl w:val="E8A82E08"/>
@@ -11080,7 +11351,7 @@
     <w:abstractNumId w:val="25"/>
   </w:num>
   <w:num w:numId="2">
-    <w:abstractNumId w:val="35"/>
+    <w:abstractNumId w:val="36"/>
   </w:num>
   <w:num w:numId="3">
     <w:abstractNumId w:val="15"/>
@@ -11095,7 +11366,7 @@
     <w:abstractNumId w:val="12"/>
   </w:num>
   <w:num w:numId="7">
-    <w:abstractNumId w:val="36"/>
+    <w:abstractNumId w:val="37"/>
   </w:num>
   <w:num w:numId="8">
     <w:abstractNumId w:val="6"/>
@@ -11104,22 +11375,22 @@
     <w:abstractNumId w:val="22"/>
   </w:num>
   <w:num w:numId="10">
-    <w:abstractNumId w:val="34"/>
+    <w:abstractNumId w:val="35"/>
   </w:num>
   <w:num w:numId="11">
-    <w:abstractNumId w:val="44"/>
+    <w:abstractNumId w:val="45"/>
   </w:num>
   <w:num w:numId="12">
     <w:abstractNumId w:val="30"/>
   </w:num>
   <w:num w:numId="13">
-    <w:abstractNumId w:val="37"/>
+    <w:abstractNumId w:val="38"/>
   </w:num>
   <w:num w:numId="14">
     <w:abstractNumId w:val="31"/>
   </w:num>
   <w:num w:numId="15">
-    <w:abstractNumId w:val="39"/>
+    <w:abstractNumId w:val="40"/>
   </w:num>
   <w:num w:numId="16">
     <w:abstractNumId w:val="8"/>
@@ -11143,7 +11414,7 @@
     <w:abstractNumId w:val="11"/>
   </w:num>
   <w:num w:numId="23">
-    <w:abstractNumId w:val="42"/>
+    <w:abstractNumId w:val="43"/>
   </w:num>
   <w:num w:numId="24">
     <w:abstractNumId w:val="0"/>
@@ -11155,19 +11426,19 @@
     <w:abstractNumId w:val="9"/>
   </w:num>
   <w:num w:numId="27">
-    <w:abstractNumId w:val="46"/>
+    <w:abstractNumId w:val="47"/>
   </w:num>
   <w:num w:numId="28">
     <w:abstractNumId w:val="23"/>
   </w:num>
   <w:num w:numId="29">
-    <w:abstractNumId w:val="41"/>
+    <w:abstractNumId w:val="42"/>
   </w:num>
   <w:num w:numId="30">
     <w:abstractNumId w:val="13"/>
   </w:num>
   <w:num w:numId="31">
-    <w:abstractNumId w:val="40"/>
+    <w:abstractNumId w:val="41"/>
   </w:num>
   <w:num w:numId="32">
     <w:abstractNumId w:val="7"/>
@@ -11197,13 +11468,13 @@
     <w:abstractNumId w:val="14"/>
   </w:num>
   <w:num w:numId="41">
-    <w:abstractNumId w:val="43"/>
+    <w:abstractNumId w:val="44"/>
   </w:num>
   <w:num w:numId="42">
-    <w:abstractNumId w:val="45"/>
+    <w:abstractNumId w:val="46"/>
   </w:num>
   <w:num w:numId="43">
-    <w:abstractNumId w:val="38"/>
+    <w:abstractNumId w:val="39"/>
   </w:num>
   <w:num w:numId="44">
     <w:abstractNumId w:val="27"/>
@@ -11215,6 +11486,9 @@
     <w:abstractNumId w:val="2"/>
   </w:num>
   <w:num w:numId="47">
+    <w:abstractNumId w:val="34"/>
+  </w:num>
+  <w:num w:numId="48">
     <w:abstractNumId w:val="33"/>
   </w:num>
 </w:numbering>
@@ -12191,7 +12465,7 @@
 </file>
 
 <file path=customXml/itemProps1.xml><?xml version="1.0" encoding="utf-8"?>
-<ds:datastoreItem xmlns:ds="http://schemas.openxmlformats.org/officeDocument/2006/customXml" ds:itemID="{6424CD1F-59F3-4CC4-8A3C-E47656D1848F}">
+<ds:datastoreItem xmlns:ds="http://schemas.openxmlformats.org/officeDocument/2006/customXml" ds:itemID="{EDDED283-816B-4104-844B-F6AA1C67357D}">
   <ds:schemaRefs>
     <ds:schemaRef ds:uri="http://schemas.openxmlformats.org/officeDocument/2006/bibliography"/>
   </ds:schemaRefs>

</xml_diff>

<commit_message>
Updated documentation and weekly planner
</commit_message>
<xml_diff>
--- a/Documentation/URS.docx
+++ b/Documentation/URS.docx
@@ -3233,13 +3233,7 @@
         <w:rPr>
           <w:sz w:val="24"/>
         </w:rPr>
-        <w:t>2</w:t>
-      </w:r>
-      <w:r>
-        <w:rPr>
-          <w:sz w:val="24"/>
-        </w:rPr>
-        <w:t>a. Details are incorrect</w:t>
+        <w:t>2a. Details are incorrect</w:t>
       </w:r>
     </w:p>
     <w:p>
@@ -3287,14 +3281,7 @@
           <w:sz w:val="24"/>
           <w:szCs w:val="24"/>
         </w:rPr>
-        <w:t xml:space="preserve">Return to MSS step </w:t>
-      </w:r>
-      <w:r>
-        <w:rPr>
-          <w:sz w:val="24"/>
-          <w:szCs w:val="24"/>
-        </w:rPr>
-        <w:t>3</w:t>
+        <w:t>Return to MSS step 3</w:t>
       </w:r>
     </w:p>
     <w:p>
@@ -4338,19 +4325,7 @@
         <w:rPr>
           <w:sz w:val="24"/>
         </w:rPr>
-        <w:t>1b</w:t>
-      </w:r>
-      <w:r>
-        <w:rPr>
-          <w:sz w:val="24"/>
-        </w:rPr>
-        <w:t xml:space="preserve">. </w:t>
-      </w:r>
-      <w:r>
-        <w:rPr>
-          <w:sz w:val="24"/>
-        </w:rPr>
-        <w:t>Game has not started yet</w:t>
+        <w:t>1b. Game has not started yet</w:t>
       </w:r>
     </w:p>
     <w:p>
@@ -5908,7 +5883,6 @@
       <w:bookmarkStart w:id="62" w:name="_Toc102131968"/>
       <w:bookmarkStart w:id="63" w:name="_Toc102212457"/>
       <w:bookmarkStart w:id="64" w:name="_Toc102310545"/>
-      <w:bookmarkStart w:id="65" w:name="_GoBack"/>
       <w:r>
         <w:t>UC-19</w:t>
       </w:r>
@@ -5916,7 +5890,6 @@
       <w:bookmarkEnd w:id="63"/>
       <w:bookmarkEnd w:id="64"/>
     </w:p>
-    <w:bookmarkEnd w:id="65"/>
     <w:p>
       <w:pPr>
         <w:rPr>
@@ -6021,56 +5994,56 @@
       <w:pPr>
         <w:pStyle w:val="12"/>
       </w:pPr>
-      <w:bookmarkStart w:id="66" w:name="_Toc102310546"/>
+      <w:bookmarkStart w:id="65" w:name="_Toc102310546"/>
       <w:r>
         <w:t>Sample GUI</w:t>
       </w:r>
+      <w:bookmarkEnd w:id="65"/>
+    </w:p>
+    <w:p>
+      <w:pPr>
+        <w:pStyle w:val="22"/>
+      </w:pPr>
+      <w:bookmarkStart w:id="66" w:name="_Toc102310547"/>
+      <w:r>
+        <w:t>Desktop Application</w:t>
+      </w:r>
       <w:bookmarkEnd w:id="66"/>
     </w:p>
     <w:p>
       <w:pPr>
-        <w:pStyle w:val="22"/>
-      </w:pPr>
-      <w:bookmarkStart w:id="67" w:name="_Toc102310547"/>
-      <w:r>
-        <w:t>Desktop Application</w:t>
+        <w:rPr>
+          <w:b/>
+          <w:sz w:val="24"/>
+        </w:rPr>
+      </w:pPr>
+      <w:r>
+        <w:rPr>
+          <w:b/>
+          <w:sz w:val="24"/>
+        </w:rPr>
+        <w:t>Note that these screenshots are an early draft of the GUI and are not final</w:t>
+      </w:r>
+    </w:p>
+    <w:p/>
+    <w:p>
+      <w:pPr>
+        <w:pStyle w:val="32"/>
+      </w:pPr>
+      <w:bookmarkStart w:id="67" w:name="_Toc102212460"/>
+      <w:bookmarkStart w:id="68" w:name="_Toc102310548"/>
+      <w:r>
+        <w:t>Login screen</w:t>
       </w:r>
       <w:bookmarkEnd w:id="67"/>
-    </w:p>
-    <w:p>
-      <w:pPr>
-        <w:rPr>
-          <w:b/>
-          <w:sz w:val="24"/>
-        </w:rPr>
-      </w:pPr>
-      <w:r>
-        <w:rPr>
-          <w:b/>
-          <w:sz w:val="24"/>
-        </w:rPr>
-        <w:t>Note that these screenshots are an early draft of the GUI and are not final</w:t>
-      </w:r>
-    </w:p>
-    <w:p/>
+      <w:bookmarkEnd w:id="68"/>
+    </w:p>
     <w:p>
       <w:pPr>
         <w:pStyle w:val="32"/>
       </w:pPr>
-      <w:bookmarkStart w:id="68" w:name="_Toc102212460"/>
-      <w:bookmarkStart w:id="69" w:name="_Toc102310548"/>
-      <w:r>
-        <w:t>Login screen</w:t>
-      </w:r>
-      <w:bookmarkEnd w:id="68"/>
-      <w:bookmarkEnd w:id="69"/>
-    </w:p>
-    <w:p>
-      <w:pPr>
-        <w:pStyle w:val="32"/>
-      </w:pPr>
-      <w:bookmarkStart w:id="70" w:name="_Toc102212461"/>
-      <w:bookmarkStart w:id="71" w:name="_Toc102310549"/>
+      <w:bookmarkStart w:id="69" w:name="_Toc102212461"/>
+      <w:bookmarkStart w:id="70" w:name="_Toc102310549"/>
       <w:r>
         <w:rPr>
           <w:noProof/>
@@ -6111,40 +6084,40 @@
           </wp:inline>
         </w:drawing>
       </w:r>
+      <w:bookmarkEnd w:id="69"/>
       <w:bookmarkEnd w:id="70"/>
+    </w:p>
+    <w:p>
+      <w:pPr>
+        <w:rPr>
+          <w:sz w:val="24"/>
+        </w:rPr>
+      </w:pPr>
+      <w:r>
+        <w:rPr>
+          <w:sz w:val="24"/>
+        </w:rPr>
+        <w:t>Related to: UC01</w:t>
+      </w:r>
+    </w:p>
+    <w:p>
+      <w:pPr>
+        <w:pStyle w:val="32"/>
+      </w:pPr>
+      <w:bookmarkStart w:id="71" w:name="_Toc102212462"/>
+      <w:bookmarkStart w:id="72" w:name="_Toc102310550"/>
+      <w:r>
+        <w:t>Home screen</w:t>
+      </w:r>
       <w:bookmarkEnd w:id="71"/>
-    </w:p>
-    <w:p>
-      <w:pPr>
-        <w:rPr>
-          <w:sz w:val="24"/>
-        </w:rPr>
-      </w:pPr>
-      <w:r>
-        <w:rPr>
-          <w:sz w:val="24"/>
-        </w:rPr>
-        <w:t>Related to: UC01</w:t>
-      </w:r>
+      <w:bookmarkEnd w:id="72"/>
     </w:p>
     <w:p>
       <w:pPr>
         <w:pStyle w:val="32"/>
       </w:pPr>
-      <w:bookmarkStart w:id="72" w:name="_Toc102212462"/>
-      <w:bookmarkStart w:id="73" w:name="_Toc102310550"/>
-      <w:r>
-        <w:t>Home screen</w:t>
-      </w:r>
-      <w:bookmarkEnd w:id="72"/>
-      <w:bookmarkEnd w:id="73"/>
-    </w:p>
-    <w:p>
-      <w:pPr>
-        <w:pStyle w:val="32"/>
-      </w:pPr>
-      <w:bookmarkStart w:id="74" w:name="_Toc102212463"/>
-      <w:bookmarkStart w:id="75" w:name="_Toc102310551"/>
+      <w:bookmarkStart w:id="73" w:name="_Toc102212463"/>
+      <w:bookmarkStart w:id="74" w:name="_Toc102310551"/>
       <w:r>
         <w:rPr>
           <w:noProof/>
@@ -6185,8 +6158,8 @@
           </wp:inline>
         </w:drawing>
       </w:r>
+      <w:bookmarkEnd w:id="73"/>
       <w:bookmarkEnd w:id="74"/>
-      <w:bookmarkEnd w:id="75"/>
     </w:p>
     <w:p>
       <w:pPr>
@@ -6299,21 +6272,21 @@
           <w:sz w:val="22"/>
         </w:rPr>
       </w:pPr>
-      <w:bookmarkStart w:id="76" w:name="_Toc102212464"/>
-      <w:bookmarkStart w:id="77" w:name="_Toc102310552"/>
+      <w:bookmarkStart w:id="75" w:name="_Toc102212464"/>
+      <w:bookmarkStart w:id="76" w:name="_Toc102310552"/>
       <w:r>
         <w:lastRenderedPageBreak/>
         <w:t>Register account screen</w:t>
       </w:r>
+      <w:bookmarkEnd w:id="75"/>
       <w:bookmarkEnd w:id="76"/>
-      <w:bookmarkEnd w:id="77"/>
     </w:p>
     <w:p>
       <w:pPr>
         <w:pStyle w:val="22"/>
       </w:pPr>
-      <w:bookmarkStart w:id="78" w:name="_Toc102212465"/>
-      <w:bookmarkStart w:id="79" w:name="_Toc102310553"/>
+      <w:bookmarkStart w:id="77" w:name="_Toc102212465"/>
+      <w:bookmarkStart w:id="78" w:name="_Toc102310553"/>
       <w:r>
         <w:rPr>
           <w:noProof/>
@@ -6354,40 +6327,40 @@
           </wp:inline>
         </w:drawing>
       </w:r>
+      <w:bookmarkEnd w:id="77"/>
       <w:bookmarkEnd w:id="78"/>
+    </w:p>
+    <w:p>
+      <w:pPr>
+        <w:rPr>
+          <w:sz w:val="24"/>
+        </w:rPr>
+      </w:pPr>
+      <w:r>
+        <w:rPr>
+          <w:sz w:val="24"/>
+        </w:rPr>
+        <w:t>Related to: UC03</w:t>
+      </w:r>
+    </w:p>
+    <w:p>
+      <w:pPr>
+        <w:pStyle w:val="32"/>
+      </w:pPr>
+      <w:bookmarkStart w:id="79" w:name="_Toc102212466"/>
+      <w:bookmarkStart w:id="80" w:name="_Toc102310554"/>
+      <w:r>
+        <w:t>Create tournament screen</w:t>
+      </w:r>
       <w:bookmarkEnd w:id="79"/>
-    </w:p>
-    <w:p>
-      <w:pPr>
-        <w:rPr>
-          <w:sz w:val="24"/>
-        </w:rPr>
-      </w:pPr>
-      <w:r>
-        <w:rPr>
-          <w:sz w:val="24"/>
-        </w:rPr>
-        <w:t>Related to: UC03</w:t>
-      </w:r>
+      <w:bookmarkEnd w:id="80"/>
     </w:p>
     <w:p>
       <w:pPr>
         <w:pStyle w:val="32"/>
       </w:pPr>
-      <w:bookmarkStart w:id="80" w:name="_Toc102212466"/>
-      <w:bookmarkStart w:id="81" w:name="_Toc102310554"/>
-      <w:r>
-        <w:t>Create tournament screen</w:t>
-      </w:r>
-      <w:bookmarkEnd w:id="80"/>
-      <w:bookmarkEnd w:id="81"/>
-    </w:p>
-    <w:p>
-      <w:pPr>
-        <w:pStyle w:val="32"/>
-      </w:pPr>
-      <w:bookmarkStart w:id="82" w:name="_Toc102212467"/>
-      <w:bookmarkStart w:id="83" w:name="_Toc102310555"/>
+      <w:bookmarkStart w:id="81" w:name="_Toc102212467"/>
+      <w:bookmarkStart w:id="82" w:name="_Toc102310555"/>
       <w:r>
         <w:rPr>
           <w:noProof/>
@@ -6428,8 +6401,8 @@
           </wp:inline>
         </w:drawing>
       </w:r>
+      <w:bookmarkEnd w:id="81"/>
       <w:bookmarkEnd w:id="82"/>
-      <w:bookmarkEnd w:id="83"/>
     </w:p>
     <w:p>
       <w:pPr>
@@ -6455,21 +6428,21 @@
       <w:pPr>
         <w:pStyle w:val="32"/>
       </w:pPr>
-      <w:bookmarkStart w:id="84" w:name="_Toc102212468"/>
-      <w:bookmarkStart w:id="85" w:name="_Toc102310556"/>
+      <w:bookmarkStart w:id="83" w:name="_Toc102212468"/>
+      <w:bookmarkStart w:id="84" w:name="_Toc102310556"/>
       <w:r>
         <w:lastRenderedPageBreak/>
         <w:t>Edit tournament screen</w:t>
       </w:r>
+      <w:bookmarkEnd w:id="83"/>
       <w:bookmarkEnd w:id="84"/>
-      <w:bookmarkEnd w:id="85"/>
     </w:p>
     <w:p>
       <w:pPr>
         <w:pStyle w:val="32"/>
       </w:pPr>
-      <w:bookmarkStart w:id="86" w:name="_Toc102212469"/>
-      <w:bookmarkStart w:id="87" w:name="_Toc102310557"/>
+      <w:bookmarkStart w:id="85" w:name="_Toc102212469"/>
+      <w:bookmarkStart w:id="86" w:name="_Toc102310557"/>
       <w:r>
         <w:rPr>
           <w:noProof/>
@@ -6510,50 +6483,50 @@
           </wp:inline>
         </w:drawing>
       </w:r>
+      <w:bookmarkEnd w:id="85"/>
       <w:bookmarkEnd w:id="86"/>
+    </w:p>
+    <w:p>
+      <w:pPr>
+        <w:rPr>
+          <w:sz w:val="24"/>
+        </w:rPr>
+      </w:pPr>
+      <w:r>
+        <w:rPr>
+          <w:sz w:val="24"/>
+        </w:rPr>
+        <w:t>Related to: UC06</w:t>
+      </w:r>
+    </w:p>
+    <w:p>
+      <w:pPr>
+        <w:pStyle w:val="32"/>
+      </w:pPr>
+    </w:p>
+    <w:p>
+      <w:pPr>
+        <w:pStyle w:val="32"/>
+      </w:pPr>
+    </w:p>
+    <w:p>
+      <w:pPr>
+        <w:pStyle w:val="32"/>
+      </w:pPr>
+      <w:bookmarkStart w:id="87" w:name="_Toc102212470"/>
+      <w:bookmarkStart w:id="88" w:name="_Toc102310558"/>
+      <w:r>
+        <w:t>View games screen</w:t>
+      </w:r>
       <w:bookmarkEnd w:id="87"/>
-    </w:p>
-    <w:p>
-      <w:pPr>
-        <w:rPr>
-          <w:sz w:val="24"/>
-        </w:rPr>
-      </w:pPr>
-      <w:r>
-        <w:rPr>
-          <w:sz w:val="24"/>
-        </w:rPr>
-        <w:t>Related to: UC06</w:t>
-      </w:r>
+      <w:bookmarkEnd w:id="88"/>
     </w:p>
     <w:p>
       <w:pPr>
         <w:pStyle w:val="32"/>
       </w:pPr>
-    </w:p>
-    <w:p>
-      <w:pPr>
-        <w:pStyle w:val="32"/>
-      </w:pPr>
-    </w:p>
-    <w:p>
-      <w:pPr>
-        <w:pStyle w:val="32"/>
-      </w:pPr>
-      <w:bookmarkStart w:id="88" w:name="_Toc102212470"/>
-      <w:bookmarkStart w:id="89" w:name="_Toc102310558"/>
-      <w:r>
-        <w:t>View games screen</w:t>
-      </w:r>
-      <w:bookmarkEnd w:id="88"/>
-      <w:bookmarkEnd w:id="89"/>
-    </w:p>
-    <w:p>
-      <w:pPr>
-        <w:pStyle w:val="32"/>
-      </w:pPr>
-      <w:bookmarkStart w:id="90" w:name="_Toc102212471"/>
-      <w:bookmarkStart w:id="91" w:name="_Toc102310559"/>
+      <w:bookmarkStart w:id="89" w:name="_Toc102212471"/>
+      <w:bookmarkStart w:id="90" w:name="_Toc102310559"/>
       <w:r>
         <w:rPr>
           <w:noProof/>
@@ -6594,47 +6567,47 @@
           </wp:inline>
         </w:drawing>
       </w:r>
+      <w:bookmarkEnd w:id="89"/>
       <w:bookmarkEnd w:id="90"/>
+    </w:p>
+    <w:p>
+      <w:pPr>
+        <w:rPr>
+          <w:sz w:val="24"/>
+        </w:rPr>
+      </w:pPr>
+      <w:r>
+        <w:rPr>
+          <w:sz w:val="24"/>
+        </w:rPr>
+        <w:t>Related to: UC09</w:t>
+      </w:r>
+    </w:p>
+    <w:p>
+      <w:pPr>
+        <w:rPr>
+          <w:sz w:val="24"/>
+        </w:rPr>
+      </w:pPr>
+    </w:p>
+    <w:p>
+      <w:pPr>
+        <w:pStyle w:val="32"/>
+      </w:pPr>
+      <w:bookmarkStart w:id="91" w:name="_Toc102212472"/>
+      <w:bookmarkStart w:id="92" w:name="_Toc102310560"/>
+      <w:r>
+        <w:t>Enter result screen</w:t>
+      </w:r>
       <w:bookmarkEnd w:id="91"/>
-    </w:p>
-    <w:p>
-      <w:pPr>
-        <w:rPr>
-          <w:sz w:val="24"/>
-        </w:rPr>
-      </w:pPr>
-      <w:r>
-        <w:rPr>
-          <w:sz w:val="24"/>
-        </w:rPr>
-        <w:t>Related to: UC09</w:t>
-      </w:r>
-    </w:p>
-    <w:p>
-      <w:pPr>
-        <w:rPr>
-          <w:sz w:val="24"/>
-        </w:rPr>
-      </w:pPr>
+      <w:bookmarkEnd w:id="92"/>
     </w:p>
     <w:p>
       <w:pPr>
         <w:pStyle w:val="32"/>
       </w:pPr>
-      <w:bookmarkStart w:id="92" w:name="_Toc102212472"/>
-      <w:bookmarkStart w:id="93" w:name="_Toc102310560"/>
-      <w:r>
-        <w:t>Enter result screen</w:t>
-      </w:r>
-      <w:bookmarkEnd w:id="92"/>
-      <w:bookmarkEnd w:id="93"/>
-    </w:p>
-    <w:p>
-      <w:pPr>
-        <w:pStyle w:val="32"/>
-      </w:pPr>
-      <w:bookmarkStart w:id="94" w:name="_Toc102212473"/>
-      <w:bookmarkStart w:id="95" w:name="_Toc102310561"/>
+      <w:bookmarkStart w:id="93" w:name="_Toc102212473"/>
+      <w:bookmarkStart w:id="94" w:name="_Toc102310561"/>
       <w:r>
         <w:rPr>
           <w:noProof/>
@@ -6675,8 +6648,8 @@
           </wp:inline>
         </w:drawing>
       </w:r>
+      <w:bookmarkEnd w:id="93"/>
       <w:bookmarkEnd w:id="94"/>
-      <w:bookmarkEnd w:id="95"/>
     </w:p>
     <w:p>
       <w:pPr>
@@ -6695,50 +6668,50 @@
       <w:pPr>
         <w:pStyle w:val="22"/>
       </w:pPr>
-      <w:bookmarkStart w:id="96" w:name="_Toc102310562"/>
+      <w:bookmarkStart w:id="95" w:name="_Toc102310562"/>
       <w:r>
         <w:lastRenderedPageBreak/>
         <w:t>Web Application</w:t>
       </w:r>
+      <w:bookmarkEnd w:id="95"/>
+    </w:p>
+    <w:p>
+      <w:pPr>
+        <w:rPr>
+          <w:b/>
+          <w:sz w:val="24"/>
+        </w:rPr>
+      </w:pPr>
+      <w:r>
+        <w:rPr>
+          <w:b/>
+          <w:sz w:val="24"/>
+        </w:rPr>
+        <w:t>Note that these screenshots are an early draft of the GUI and are not final</w:t>
+      </w:r>
+    </w:p>
+    <w:p>
+      <w:pPr>
+        <w:rPr>
+          <w:sz w:val="24"/>
+        </w:rPr>
+      </w:pPr>
+    </w:p>
+    <w:p>
+      <w:pPr>
+        <w:pStyle w:val="32"/>
+      </w:pPr>
+      <w:bookmarkStart w:id="96" w:name="_Toc102310563"/>
+      <w:r>
+        <w:t>Landing page</w:t>
+      </w:r>
       <w:bookmarkEnd w:id="96"/>
     </w:p>
     <w:p>
       <w:pPr>
-        <w:rPr>
-          <w:b/>
-          <w:sz w:val="24"/>
-        </w:rPr>
-      </w:pPr>
-      <w:r>
-        <w:rPr>
-          <w:b/>
-          <w:sz w:val="24"/>
-        </w:rPr>
-        <w:t>Note that these screenshots are an early draft of the GUI and are not final</w:t>
-      </w:r>
-    </w:p>
-    <w:p>
-      <w:pPr>
-        <w:rPr>
-          <w:sz w:val="24"/>
-        </w:rPr>
-      </w:pPr>
-    </w:p>
-    <w:p>
-      <w:pPr>
         <w:pStyle w:val="32"/>
       </w:pPr>
-      <w:bookmarkStart w:id="97" w:name="_Toc102310563"/>
-      <w:r>
-        <w:t>Landing page</w:t>
-      </w:r>
-      <w:bookmarkEnd w:id="97"/>
-    </w:p>
-    <w:p>
-      <w:pPr>
-        <w:pStyle w:val="32"/>
-      </w:pPr>
-      <w:bookmarkStart w:id="98" w:name="_Toc102310564"/>
+      <w:bookmarkStart w:id="97" w:name="_Toc102310564"/>
       <w:r>
         <w:rPr>
           <w:noProof/>
@@ -6779,7 +6752,7 @@
           </wp:inline>
         </w:drawing>
       </w:r>
-      <w:bookmarkEnd w:id="98"/>
+      <w:bookmarkEnd w:id="97"/>
     </w:p>
     <w:p>
       <w:pPr>
@@ -6793,34 +6766,37 @@
         </w:rPr>
         <w:t>Related to: UC11, UC12, UC13, UC14, UC19</w:t>
       </w:r>
-    </w:p>
-    <w:p>
-      <w:pPr>
-        <w:pStyle w:val="22"/>
-        <w:rPr>
-          <w:sz w:val="24"/>
-        </w:rPr>
-      </w:pPr>
-      <w:bookmarkStart w:id="99" w:name="_Toc102310565"/>
-      <w:r>
-        <w:t>Login page</w:t>
+      <w:bookmarkStart w:id="98" w:name="_Toc102310565"/>
+    </w:p>
+    <w:p>
+      <w:pPr>
+        <w:rPr>
+          <w:sz w:val="24"/>
+        </w:rPr>
+      </w:pPr>
+      <w:bookmarkStart w:id="99" w:name="_GoBack"/>
+      <w:r>
+        <w:rPr>
+          <w:rStyle w:val="33"/>
+        </w:rPr>
+        <w:t>Login pag</w:t>
+      </w:r>
+      <w:r>
+        <w:rPr>
+          <w:rStyle w:val="33"/>
+        </w:rPr>
+        <w:t>e</w:t>
       </w:r>
       <w:bookmarkEnd w:id="99"/>
-    </w:p>
-    <w:p>
-      <w:pPr>
-        <w:pStyle w:val="22"/>
-      </w:pPr>
-      <w:bookmarkStart w:id="100" w:name="_Toc102310566"/>
-      <w:r>
-        <w:rPr>
-          <w:noProof/>
+      <w:r>
+        <w:rPr>
+          <w:sz w:val="24"/>
         </w:rPr>
         <w:drawing>
-          <wp:inline distT="0" distB="0" distL="0" distR="0" wp14:anchorId="219EB382" wp14:editId="60593AA5">
-            <wp:extent cx="5842225" cy="2964180"/>
-            <wp:effectExtent l="0" t="0" r="6350" b="7620"/>
-            <wp:docPr id="11" name="Картина 11"/>
+          <wp:inline distT="0" distB="0" distL="0" distR="0" wp14:anchorId="7DD8D907" wp14:editId="030ADAEE">
+            <wp:extent cx="5943600" cy="3223895"/>
+            <wp:effectExtent l="0" t="0" r="0" b="0"/>
+            <wp:docPr id="15" name="Картина 15"/>
             <wp:cNvGraphicFramePr>
               <a:graphicFrameLocks xmlns:a="http://schemas.openxmlformats.org/drawingml/2006/main" noChangeAspect="1"/>
             </wp:cNvGraphicFramePr>
@@ -6840,7 +6816,7 @@
                   <pic:spPr>
                     <a:xfrm>
                       <a:off x="0" y="0"/>
-                      <a:ext cx="5863888" cy="2975171"/>
+                      <a:ext cx="5943600" cy="3223895"/>
                     </a:xfrm>
                     <a:prstGeom prst="rect">
                       <a:avLst/>
@@ -6852,14 +6828,7 @@
           </wp:inline>
         </w:drawing>
       </w:r>
-      <w:bookmarkEnd w:id="100"/>
-    </w:p>
-    <w:p>
-      <w:pPr>
-        <w:rPr>
-          <w:sz w:val="24"/>
-        </w:rPr>
-      </w:pPr>
+      <w:bookmarkEnd w:id="98"/>
       <w:r>
         <w:rPr>
           <w:sz w:val="24"/>
@@ -6871,18 +6840,18 @@
       <w:pPr>
         <w:pStyle w:val="22"/>
       </w:pPr>
-      <w:bookmarkStart w:id="101" w:name="_Toc102310567"/>
+      <w:bookmarkStart w:id="100" w:name="_Toc102310567"/>
       <w:r>
         <w:lastRenderedPageBreak/>
         <w:t>Register page</w:t>
       </w:r>
-      <w:bookmarkEnd w:id="101"/>
+      <w:bookmarkEnd w:id="100"/>
     </w:p>
     <w:p>
       <w:pPr>
         <w:pStyle w:val="22"/>
       </w:pPr>
-      <w:bookmarkStart w:id="102" w:name="_Toc102310568"/>
+      <w:bookmarkStart w:id="101" w:name="_Toc102310568"/>
       <w:r>
         <w:rPr>
           <w:noProof/>
@@ -6923,43 +6892,43 @@
           </wp:inline>
         </w:drawing>
       </w:r>
+      <w:bookmarkEnd w:id="101"/>
+    </w:p>
+    <w:p>
+      <w:pPr>
+        <w:rPr>
+          <w:sz w:val="24"/>
+        </w:rPr>
+      </w:pPr>
+      <w:r>
+        <w:rPr>
+          <w:sz w:val="24"/>
+        </w:rPr>
+        <w:t>Related to: UC12</w:t>
+      </w:r>
+    </w:p>
+    <w:p>
+      <w:pPr>
+        <w:rPr>
+          <w:sz w:val="24"/>
+        </w:rPr>
+      </w:pPr>
+    </w:p>
+    <w:p>
+      <w:pPr>
+        <w:pStyle w:val="22"/>
+      </w:pPr>
+      <w:bookmarkStart w:id="102" w:name="_Toc102310569"/>
+      <w:r>
+        <w:t>Tournaments page</w:t>
+      </w:r>
       <w:bookmarkEnd w:id="102"/>
     </w:p>
     <w:p>
       <w:pPr>
-        <w:rPr>
-          <w:sz w:val="24"/>
-        </w:rPr>
-      </w:pPr>
-      <w:r>
-        <w:rPr>
-          <w:sz w:val="24"/>
-        </w:rPr>
-        <w:t>Related to: UC12</w:t>
-      </w:r>
-    </w:p>
-    <w:p>
-      <w:pPr>
-        <w:rPr>
-          <w:sz w:val="24"/>
-        </w:rPr>
-      </w:pPr>
-    </w:p>
-    <w:p>
-      <w:pPr>
         <w:pStyle w:val="22"/>
       </w:pPr>
-      <w:bookmarkStart w:id="103" w:name="_Toc102310569"/>
-      <w:r>
-        <w:t>Tournaments page</w:t>
-      </w:r>
-      <w:bookmarkEnd w:id="103"/>
-    </w:p>
-    <w:p>
-      <w:pPr>
-        <w:pStyle w:val="22"/>
-      </w:pPr>
-      <w:bookmarkStart w:id="104" w:name="_Toc102310570"/>
+      <w:bookmarkStart w:id="103" w:name="_Toc102310570"/>
       <w:r>
         <w:rPr>
           <w:noProof/>
@@ -7000,7 +6969,7 @@
           </wp:inline>
         </w:drawing>
       </w:r>
-      <w:bookmarkEnd w:id="104"/>
+      <w:bookmarkEnd w:id="103"/>
     </w:p>
     <w:p>
       <w:pPr>
@@ -7019,18 +6988,18 @@
       <w:pPr>
         <w:pStyle w:val="22"/>
       </w:pPr>
-      <w:bookmarkStart w:id="105" w:name="_Toc102310571"/>
+      <w:bookmarkStart w:id="104" w:name="_Toc102310571"/>
       <w:r>
         <w:lastRenderedPageBreak/>
         <w:t>Tournament details page</w:t>
       </w:r>
-      <w:bookmarkEnd w:id="105"/>
+      <w:bookmarkEnd w:id="104"/>
     </w:p>
     <w:p>
       <w:pPr>
         <w:pStyle w:val="22"/>
       </w:pPr>
-      <w:bookmarkStart w:id="106" w:name="_Toc102310572"/>
+      <w:bookmarkStart w:id="105" w:name="_Toc102310572"/>
       <w:r>
         <w:rPr>
           <w:noProof/>
@@ -7071,43 +7040,43 @@
           </wp:inline>
         </w:drawing>
       </w:r>
+      <w:bookmarkEnd w:id="105"/>
+    </w:p>
+    <w:p>
+      <w:pPr>
+        <w:rPr>
+          <w:sz w:val="24"/>
+        </w:rPr>
+      </w:pPr>
+      <w:r>
+        <w:rPr>
+          <w:sz w:val="24"/>
+        </w:rPr>
+        <w:t>Related to: UC16, UC17, UC18</w:t>
+      </w:r>
+    </w:p>
+    <w:p>
+      <w:pPr>
+        <w:rPr>
+          <w:sz w:val="24"/>
+        </w:rPr>
+      </w:pPr>
+    </w:p>
+    <w:p>
+      <w:pPr>
+        <w:pStyle w:val="22"/>
+      </w:pPr>
+      <w:bookmarkStart w:id="106" w:name="_Toc102310573"/>
+      <w:r>
+        <w:t>Profile page</w:t>
+      </w:r>
       <w:bookmarkEnd w:id="106"/>
     </w:p>
     <w:p>
       <w:pPr>
-        <w:rPr>
-          <w:sz w:val="24"/>
-        </w:rPr>
-      </w:pPr>
-      <w:r>
-        <w:rPr>
-          <w:sz w:val="24"/>
-        </w:rPr>
-        <w:t>Related to: UC16, UC17, UC18</w:t>
-      </w:r>
-    </w:p>
-    <w:p>
-      <w:pPr>
-        <w:rPr>
-          <w:sz w:val="24"/>
-        </w:rPr>
-      </w:pPr>
-    </w:p>
-    <w:p>
-      <w:pPr>
         <w:pStyle w:val="22"/>
       </w:pPr>
-      <w:bookmarkStart w:id="107" w:name="_Toc102310573"/>
-      <w:r>
-        <w:t>Profile page</w:t>
-      </w:r>
-      <w:bookmarkEnd w:id="107"/>
-    </w:p>
-    <w:p>
-      <w:pPr>
-        <w:pStyle w:val="22"/>
-      </w:pPr>
-      <w:bookmarkStart w:id="108" w:name="_Toc102310574"/>
+      <w:bookmarkStart w:id="107" w:name="_Toc102310574"/>
       <w:r>
         <w:rPr>
           <w:noProof/>
@@ -7148,7 +7117,7 @@
           </wp:inline>
         </w:drawing>
       </w:r>
-      <w:bookmarkEnd w:id="108"/>
+      <w:bookmarkEnd w:id="107"/>
     </w:p>
     <w:p>
       <w:pPr>
@@ -12465,7 +12434,7 @@
 </file>
 
 <file path=customXml/itemProps1.xml><?xml version="1.0" encoding="utf-8"?>
-<ds:datastoreItem xmlns:ds="http://schemas.openxmlformats.org/officeDocument/2006/customXml" ds:itemID="{EDDED283-816B-4104-844B-F6AA1C67357D}">
+<ds:datastoreItem xmlns:ds="http://schemas.openxmlformats.org/officeDocument/2006/customXml" ds:itemID="{22D1A6A2-C49B-4229-BBE4-11E0C3C9D5F1}">
   <ds:schemaRefs>
     <ds:schemaRef ds:uri="http://schemas.openxmlformats.org/officeDocument/2006/bibliography"/>
   </ds:schemaRefs>

</xml_diff>

<commit_message>
Removed tournament scheduler and added ITournamentSystem
</commit_message>
<xml_diff>
--- a/Documentation/URS.docx
+++ b/Documentation/URS.docx
@@ -1374,7 +1374,19 @@
         <w:rPr>
           <w:sz w:val="24"/>
         </w:rPr>
-        <w:t>(S): Staff must be able to specify tournament’s system</w:t>
+        <w:t>(</w:t>
+      </w:r>
+      <w:r>
+        <w:rPr>
+          <w:sz w:val="24"/>
+        </w:rPr>
+        <w:t>M</w:t>
+      </w:r>
+      <w:r>
+        <w:rPr>
+          <w:sz w:val="24"/>
+        </w:rPr>
+        <w:t>): Staff must be able to specify tournament’s system</w:t>
       </w:r>
     </w:p>
     <w:p>
@@ -1871,7 +1883,21 @@
         <w:rPr>
           <w:sz w:val="24"/>
         </w:rPr>
-        <w:t xml:space="preserve">and results </w:t>
+        <w:t>and results</w:t>
+      </w:r>
+      <w:r>
+        <w:rPr>
+          <w:sz w:val="24"/>
+        </w:rPr>
+        <w:t>/leaderboard</w:t>
+      </w:r>
+      <w:bookmarkStart w:id="6" w:name="_GoBack"/>
+      <w:bookmarkEnd w:id="6"/>
+      <w:r>
+        <w:rPr>
+          <w:sz w:val="24"/>
+        </w:rPr>
+        <w:t xml:space="preserve"> </w:t>
       </w:r>
       <w:r>
         <w:rPr>
@@ -1958,7 +1984,31 @@
         <w:rPr>
           <w:sz w:val="24"/>
         </w:rPr>
-        <w:t>(C): Players could be able to see their profile information</w:t>
+        <w:t>(</w:t>
+      </w:r>
+      <w:r>
+        <w:rPr>
+          <w:sz w:val="24"/>
+        </w:rPr>
+        <w:t>M</w:t>
+      </w:r>
+      <w:r>
+        <w:rPr>
+          <w:sz w:val="24"/>
+        </w:rPr>
+        <w:t xml:space="preserve">): Players </w:t>
+      </w:r>
+      <w:r>
+        <w:rPr>
+          <w:sz w:val="24"/>
+        </w:rPr>
+        <w:t>must</w:t>
+      </w:r>
+      <w:r>
+        <w:rPr>
+          <w:sz w:val="24"/>
+        </w:rPr>
+        <w:t xml:space="preserve"> be able to see their profile information</w:t>
       </w:r>
     </w:p>
     <w:p>
@@ -1984,25 +2034,25 @@
       <w:pPr>
         <w:pStyle w:val="12"/>
       </w:pPr>
-      <w:bookmarkStart w:id="6" w:name="_Toc102310525"/>
+      <w:bookmarkStart w:id="7" w:name="_Toc102310525"/>
       <w:r>
         <w:t>Use Cases – Desktop application</w:t>
       </w:r>
-      <w:bookmarkEnd w:id="6"/>
+      <w:bookmarkEnd w:id="7"/>
     </w:p>
     <w:p>
       <w:pPr>
         <w:pStyle w:val="32"/>
       </w:pPr>
-      <w:bookmarkStart w:id="7" w:name="_Toc102131949"/>
-      <w:bookmarkStart w:id="8" w:name="_Toc102212438"/>
-      <w:bookmarkStart w:id="9" w:name="_Toc102310526"/>
+      <w:bookmarkStart w:id="8" w:name="_Toc102131949"/>
+      <w:bookmarkStart w:id="9" w:name="_Toc102212438"/>
+      <w:bookmarkStart w:id="10" w:name="_Toc102310526"/>
       <w:r>
         <w:t>UC-01</w:t>
       </w:r>
-      <w:bookmarkEnd w:id="7"/>
       <w:bookmarkEnd w:id="8"/>
       <w:bookmarkEnd w:id="9"/>
+      <w:bookmarkEnd w:id="10"/>
     </w:p>
     <w:p>
       <w:pPr>
@@ -2160,15 +2210,15 @@
       <w:pPr>
         <w:pStyle w:val="32"/>
       </w:pPr>
-      <w:bookmarkStart w:id="10" w:name="_Toc102131950"/>
-      <w:bookmarkStart w:id="11" w:name="_Toc102212439"/>
-      <w:bookmarkStart w:id="12" w:name="_Toc102310527"/>
+      <w:bookmarkStart w:id="11" w:name="_Toc102131950"/>
+      <w:bookmarkStart w:id="12" w:name="_Toc102212439"/>
+      <w:bookmarkStart w:id="13" w:name="_Toc102310527"/>
       <w:r>
         <w:t>UC-02</w:t>
       </w:r>
-      <w:bookmarkEnd w:id="10"/>
       <w:bookmarkEnd w:id="11"/>
       <w:bookmarkEnd w:id="12"/>
+      <w:bookmarkEnd w:id="13"/>
     </w:p>
     <w:p>
       <w:pPr>
@@ -2303,15 +2353,15 @@
       <w:pPr>
         <w:pStyle w:val="32"/>
       </w:pPr>
-      <w:bookmarkStart w:id="13" w:name="_Toc102131951"/>
-      <w:bookmarkStart w:id="14" w:name="_Toc102212440"/>
-      <w:bookmarkStart w:id="15" w:name="_Toc102310528"/>
+      <w:bookmarkStart w:id="14" w:name="_Toc102131951"/>
+      <w:bookmarkStart w:id="15" w:name="_Toc102212440"/>
+      <w:bookmarkStart w:id="16" w:name="_Toc102310528"/>
       <w:r>
         <w:t>UC-03</w:t>
       </w:r>
-      <w:bookmarkEnd w:id="13"/>
       <w:bookmarkEnd w:id="14"/>
       <w:bookmarkEnd w:id="15"/>
+      <w:bookmarkEnd w:id="16"/>
     </w:p>
     <w:p>
       <w:pPr>
@@ -2584,18 +2634,18 @@
       <w:pPr>
         <w:pStyle w:val="32"/>
       </w:pPr>
-      <w:bookmarkStart w:id="16" w:name="_Toc102131952"/>
-      <w:bookmarkStart w:id="17" w:name="_Toc102212441"/>
-      <w:bookmarkStart w:id="18" w:name="_Toc102310529"/>
+      <w:bookmarkStart w:id="17" w:name="_Toc102131952"/>
+      <w:bookmarkStart w:id="18" w:name="_Toc102212441"/>
+      <w:bookmarkStart w:id="19" w:name="_Toc102310529"/>
       <w:r>
         <w:t>UC-0</w:t>
       </w:r>
       <w:r>
         <w:t>4</w:t>
       </w:r>
-      <w:bookmarkEnd w:id="16"/>
       <w:bookmarkEnd w:id="17"/>
       <w:bookmarkEnd w:id="18"/>
+      <w:bookmarkEnd w:id="19"/>
     </w:p>
     <w:p>
       <w:pPr>
@@ -2852,18 +2902,18 @@
       <w:pPr>
         <w:pStyle w:val="32"/>
       </w:pPr>
-      <w:bookmarkStart w:id="19" w:name="_Toc102131953"/>
-      <w:bookmarkStart w:id="20" w:name="_Toc102212442"/>
-      <w:bookmarkStart w:id="21" w:name="_Toc102310530"/>
+      <w:bookmarkStart w:id="20" w:name="_Toc102131953"/>
+      <w:bookmarkStart w:id="21" w:name="_Toc102212442"/>
+      <w:bookmarkStart w:id="22" w:name="_Toc102310530"/>
       <w:r>
         <w:t>UC-0</w:t>
       </w:r>
       <w:r>
         <w:t>5</w:t>
       </w:r>
-      <w:bookmarkEnd w:id="19"/>
       <w:bookmarkEnd w:id="20"/>
       <w:bookmarkEnd w:id="21"/>
+      <w:bookmarkEnd w:id="22"/>
     </w:p>
     <w:p>
       <w:pPr>
@@ -3067,18 +3117,18 @@
       <w:pPr>
         <w:pStyle w:val="32"/>
       </w:pPr>
-      <w:bookmarkStart w:id="22" w:name="_Toc102131954"/>
-      <w:bookmarkStart w:id="23" w:name="_Toc102212443"/>
-      <w:bookmarkStart w:id="24" w:name="_Toc102310531"/>
+      <w:bookmarkStart w:id="23" w:name="_Toc102131954"/>
+      <w:bookmarkStart w:id="24" w:name="_Toc102212443"/>
+      <w:bookmarkStart w:id="25" w:name="_Toc102310531"/>
       <w:r>
         <w:t>UC-0</w:t>
       </w:r>
       <w:r>
         <w:t>6</w:t>
       </w:r>
-      <w:bookmarkEnd w:id="22"/>
       <w:bookmarkEnd w:id="23"/>
       <w:bookmarkEnd w:id="24"/>
+      <w:bookmarkEnd w:id="25"/>
     </w:p>
     <w:p>
       <w:pPr>
@@ -3396,18 +3446,18 @@
       <w:pPr>
         <w:pStyle w:val="32"/>
       </w:pPr>
-      <w:bookmarkStart w:id="25" w:name="_Toc102131955"/>
-      <w:bookmarkStart w:id="26" w:name="_Toc102212444"/>
-      <w:bookmarkStart w:id="27" w:name="_Toc102310532"/>
+      <w:bookmarkStart w:id="26" w:name="_Toc102131955"/>
+      <w:bookmarkStart w:id="27" w:name="_Toc102212444"/>
+      <w:bookmarkStart w:id="28" w:name="_Toc102310532"/>
       <w:r>
         <w:t>UC-0</w:t>
       </w:r>
       <w:r>
         <w:t>7</w:t>
       </w:r>
-      <w:bookmarkEnd w:id="25"/>
       <w:bookmarkEnd w:id="26"/>
       <w:bookmarkEnd w:id="27"/>
+      <w:bookmarkEnd w:id="28"/>
     </w:p>
     <w:p>
       <w:pPr>
@@ -3601,9 +3651,9 @@
       <w:pPr>
         <w:pStyle w:val="32"/>
       </w:pPr>
-      <w:bookmarkStart w:id="28" w:name="_Toc102131956"/>
-      <w:bookmarkStart w:id="29" w:name="_Toc102212445"/>
-      <w:bookmarkStart w:id="30" w:name="_Toc102310533"/>
+      <w:bookmarkStart w:id="29" w:name="_Toc102131956"/>
+      <w:bookmarkStart w:id="30" w:name="_Toc102212445"/>
+      <w:bookmarkStart w:id="31" w:name="_Toc102310533"/>
       <w:r>
         <w:lastRenderedPageBreak/>
         <w:t>UC-0</w:t>
@@ -3611,9 +3661,9 @@
       <w:r>
         <w:t>8</w:t>
       </w:r>
-      <w:bookmarkEnd w:id="28"/>
       <w:bookmarkEnd w:id="29"/>
       <w:bookmarkEnd w:id="30"/>
+      <w:bookmarkEnd w:id="31"/>
     </w:p>
     <w:p>
       <w:pPr>
@@ -4101,15 +4151,15 @@
       <w:pPr>
         <w:pStyle w:val="32"/>
       </w:pPr>
-      <w:bookmarkStart w:id="31" w:name="_Toc102131957"/>
-      <w:bookmarkStart w:id="32" w:name="_Toc102212446"/>
-      <w:bookmarkStart w:id="33" w:name="_Toc102310534"/>
+      <w:bookmarkStart w:id="32" w:name="_Toc102131957"/>
+      <w:bookmarkStart w:id="33" w:name="_Toc102212446"/>
+      <w:bookmarkStart w:id="34" w:name="_Toc102310534"/>
       <w:r>
         <w:t>UC-</w:t>
       </w:r>
-      <w:bookmarkEnd w:id="31"/>
       <w:bookmarkEnd w:id="32"/>
       <w:bookmarkEnd w:id="33"/>
+      <w:bookmarkEnd w:id="34"/>
       <w:r>
         <w:t>10</w:t>
       </w:r>
@@ -4255,15 +4305,15 @@
       <w:pPr>
         <w:pStyle w:val="32"/>
       </w:pPr>
-      <w:bookmarkStart w:id="34" w:name="_Toc102131958"/>
-      <w:bookmarkStart w:id="35" w:name="_Toc102212447"/>
-      <w:bookmarkStart w:id="36" w:name="_Toc102310535"/>
+      <w:bookmarkStart w:id="35" w:name="_Toc102131958"/>
+      <w:bookmarkStart w:id="36" w:name="_Toc102212447"/>
+      <w:bookmarkStart w:id="37" w:name="_Toc102310535"/>
       <w:r>
         <w:t>UC-</w:t>
       </w:r>
-      <w:bookmarkEnd w:id="34"/>
       <w:bookmarkEnd w:id="35"/>
       <w:bookmarkEnd w:id="36"/>
+      <w:bookmarkEnd w:id="37"/>
       <w:r>
         <w:t>11</w:t>
       </w:r>
@@ -4648,25 +4698,25 @@
       <w:pPr>
         <w:pStyle w:val="12"/>
       </w:pPr>
-      <w:bookmarkStart w:id="37" w:name="_Toc102310536"/>
+      <w:bookmarkStart w:id="38" w:name="_Toc102310536"/>
       <w:r>
         <w:t>Use Cases – Web application</w:t>
       </w:r>
-      <w:bookmarkEnd w:id="37"/>
+      <w:bookmarkEnd w:id="38"/>
     </w:p>
     <w:p>
       <w:pPr>
         <w:pStyle w:val="32"/>
       </w:pPr>
-      <w:bookmarkStart w:id="38" w:name="_Toc102131960"/>
-      <w:bookmarkStart w:id="39" w:name="_Toc102212449"/>
-      <w:bookmarkStart w:id="40" w:name="_Toc102310537"/>
+      <w:bookmarkStart w:id="39" w:name="_Toc102131960"/>
+      <w:bookmarkStart w:id="40" w:name="_Toc102212449"/>
+      <w:bookmarkStart w:id="41" w:name="_Toc102310537"/>
       <w:r>
         <w:t>UC-1</w:t>
       </w:r>
-      <w:bookmarkEnd w:id="38"/>
       <w:bookmarkEnd w:id="39"/>
       <w:bookmarkEnd w:id="40"/>
+      <w:bookmarkEnd w:id="41"/>
       <w:r>
         <w:t>2</w:t>
       </w:r>
@@ -4932,15 +4982,15 @@
       <w:pPr>
         <w:pStyle w:val="32"/>
       </w:pPr>
-      <w:bookmarkStart w:id="41" w:name="_Toc102131961"/>
-      <w:bookmarkStart w:id="42" w:name="_Toc102212450"/>
-      <w:bookmarkStart w:id="43" w:name="_Toc102310538"/>
+      <w:bookmarkStart w:id="42" w:name="_Toc102131961"/>
+      <w:bookmarkStart w:id="43" w:name="_Toc102212450"/>
+      <w:bookmarkStart w:id="44" w:name="_Toc102310538"/>
       <w:r>
         <w:t>UC-1</w:t>
       </w:r>
-      <w:bookmarkEnd w:id="41"/>
       <w:bookmarkEnd w:id="42"/>
       <w:bookmarkEnd w:id="43"/>
+      <w:bookmarkEnd w:id="44"/>
       <w:r>
         <w:t>3</w:t>
       </w:r>
@@ -5152,15 +5202,15 @@
       <w:pPr>
         <w:pStyle w:val="32"/>
       </w:pPr>
-      <w:bookmarkStart w:id="44" w:name="_Toc102131962"/>
-      <w:bookmarkStart w:id="45" w:name="_Toc102212451"/>
-      <w:bookmarkStart w:id="46" w:name="_Toc102310539"/>
+      <w:bookmarkStart w:id="45" w:name="_Toc102131962"/>
+      <w:bookmarkStart w:id="46" w:name="_Toc102212451"/>
+      <w:bookmarkStart w:id="47" w:name="_Toc102310539"/>
       <w:r>
         <w:t>UC-1</w:t>
       </w:r>
-      <w:bookmarkEnd w:id="44"/>
       <w:bookmarkEnd w:id="45"/>
       <w:bookmarkEnd w:id="46"/>
+      <w:bookmarkEnd w:id="47"/>
       <w:r>
         <w:t>4</w:t>
       </w:r>
@@ -5254,15 +5304,15 @@
       <w:pPr>
         <w:pStyle w:val="32"/>
       </w:pPr>
-      <w:bookmarkStart w:id="47" w:name="_Toc102131963"/>
-      <w:bookmarkStart w:id="48" w:name="_Toc102212452"/>
-      <w:bookmarkStart w:id="49" w:name="_Toc102310540"/>
+      <w:bookmarkStart w:id="48" w:name="_Toc102131963"/>
+      <w:bookmarkStart w:id="49" w:name="_Toc102212452"/>
+      <w:bookmarkStart w:id="50" w:name="_Toc102310540"/>
       <w:r>
         <w:t>UC-1</w:t>
       </w:r>
-      <w:bookmarkEnd w:id="47"/>
       <w:bookmarkEnd w:id="48"/>
       <w:bookmarkEnd w:id="49"/>
+      <w:bookmarkEnd w:id="50"/>
       <w:r>
         <w:t>5</w:t>
       </w:r>
@@ -5348,15 +5398,15 @@
       <w:pPr>
         <w:pStyle w:val="32"/>
       </w:pPr>
-      <w:bookmarkStart w:id="50" w:name="_Toc102131964"/>
-      <w:bookmarkStart w:id="51" w:name="_Toc102212453"/>
-      <w:bookmarkStart w:id="52" w:name="_Toc102310541"/>
+      <w:bookmarkStart w:id="51" w:name="_Toc102131964"/>
+      <w:bookmarkStart w:id="52" w:name="_Toc102212453"/>
+      <w:bookmarkStart w:id="53" w:name="_Toc102310541"/>
       <w:r>
         <w:t>UC-1</w:t>
       </w:r>
-      <w:bookmarkEnd w:id="50"/>
       <w:bookmarkEnd w:id="51"/>
       <w:bookmarkEnd w:id="52"/>
+      <w:bookmarkEnd w:id="53"/>
       <w:r>
         <w:t>6</w:t>
       </w:r>
@@ -5544,15 +5594,15 @@
       <w:pPr>
         <w:pStyle w:val="32"/>
       </w:pPr>
-      <w:bookmarkStart w:id="53" w:name="_Toc102131965"/>
-      <w:bookmarkStart w:id="54" w:name="_Toc102212454"/>
-      <w:bookmarkStart w:id="55" w:name="_Toc102310542"/>
+      <w:bookmarkStart w:id="54" w:name="_Toc102131965"/>
+      <w:bookmarkStart w:id="55" w:name="_Toc102212454"/>
+      <w:bookmarkStart w:id="56" w:name="_Toc102310542"/>
       <w:r>
         <w:t>UC-1</w:t>
       </w:r>
-      <w:bookmarkEnd w:id="53"/>
       <w:bookmarkEnd w:id="54"/>
       <w:bookmarkEnd w:id="55"/>
+      <w:bookmarkEnd w:id="56"/>
       <w:r>
         <w:t>7</w:t>
       </w:r>
@@ -5659,15 +5709,15 @@
       <w:pPr>
         <w:pStyle w:val="32"/>
       </w:pPr>
-      <w:bookmarkStart w:id="56" w:name="_Toc102131966"/>
-      <w:bookmarkStart w:id="57" w:name="_Toc102212455"/>
-      <w:bookmarkStart w:id="58" w:name="_Toc102310543"/>
+      <w:bookmarkStart w:id="57" w:name="_Toc102131966"/>
+      <w:bookmarkStart w:id="58" w:name="_Toc102212455"/>
+      <w:bookmarkStart w:id="59" w:name="_Toc102310543"/>
       <w:r>
         <w:t>UC-1</w:t>
       </w:r>
-      <w:bookmarkEnd w:id="56"/>
       <w:bookmarkEnd w:id="57"/>
       <w:bookmarkEnd w:id="58"/>
+      <w:bookmarkEnd w:id="59"/>
       <w:r>
         <w:t>8</w:t>
       </w:r>
@@ -5932,15 +5982,15 @@
       <w:pPr>
         <w:pStyle w:val="32"/>
       </w:pPr>
-      <w:bookmarkStart w:id="59" w:name="_Toc102131967"/>
-      <w:bookmarkStart w:id="60" w:name="_Toc102212456"/>
-      <w:bookmarkStart w:id="61" w:name="_Toc102310544"/>
+      <w:bookmarkStart w:id="60" w:name="_Toc102131967"/>
+      <w:bookmarkStart w:id="61" w:name="_Toc102212456"/>
+      <w:bookmarkStart w:id="62" w:name="_Toc102310544"/>
       <w:r>
         <w:t>UC-1</w:t>
       </w:r>
-      <w:bookmarkEnd w:id="59"/>
       <w:bookmarkEnd w:id="60"/>
       <w:bookmarkEnd w:id="61"/>
+      <w:bookmarkEnd w:id="62"/>
       <w:r>
         <w:t>9</w:t>
       </w:r>
@@ -6162,15 +6212,15 @@
       <w:pPr>
         <w:pStyle w:val="32"/>
       </w:pPr>
-      <w:bookmarkStart w:id="62" w:name="_Toc102131968"/>
-      <w:bookmarkStart w:id="63" w:name="_Toc102212457"/>
-      <w:bookmarkStart w:id="64" w:name="_Toc102310545"/>
+      <w:bookmarkStart w:id="63" w:name="_Toc102131968"/>
+      <w:bookmarkStart w:id="64" w:name="_Toc102212457"/>
+      <w:bookmarkStart w:id="65" w:name="_Toc102310545"/>
       <w:r>
         <w:t>UC-</w:t>
       </w:r>
-      <w:bookmarkEnd w:id="62"/>
       <w:bookmarkEnd w:id="63"/>
       <w:bookmarkEnd w:id="64"/>
+      <w:bookmarkEnd w:id="65"/>
       <w:r>
         <w:t>20</w:t>
       </w:r>
@@ -6279,21 +6329,21 @@
       <w:pPr>
         <w:pStyle w:val="12"/>
       </w:pPr>
-      <w:bookmarkStart w:id="65" w:name="_Toc102310546"/>
+      <w:bookmarkStart w:id="66" w:name="_Toc102310546"/>
       <w:r>
         <w:t>Sample GUI</w:t>
       </w:r>
-      <w:bookmarkEnd w:id="65"/>
+      <w:bookmarkEnd w:id="66"/>
     </w:p>
     <w:p>
       <w:pPr>
         <w:pStyle w:val="22"/>
       </w:pPr>
-      <w:bookmarkStart w:id="66" w:name="_Toc102310547"/>
+      <w:bookmarkStart w:id="67" w:name="_Toc102310547"/>
       <w:r>
         <w:t>Desktop Application</w:t>
       </w:r>
-      <w:bookmarkEnd w:id="66"/>
+      <w:bookmarkEnd w:id="67"/>
     </w:p>
     <w:p>
       <w:pPr>
@@ -6315,20 +6365,20 @@
       <w:pPr>
         <w:pStyle w:val="32"/>
       </w:pPr>
-      <w:bookmarkStart w:id="67" w:name="_Toc102212460"/>
-      <w:bookmarkStart w:id="68" w:name="_Toc102310548"/>
+      <w:bookmarkStart w:id="68" w:name="_Toc102212460"/>
+      <w:bookmarkStart w:id="69" w:name="_Toc102310548"/>
       <w:r>
         <w:t>Login screen</w:t>
       </w:r>
-      <w:bookmarkEnd w:id="67"/>
       <w:bookmarkEnd w:id="68"/>
+      <w:bookmarkEnd w:id="69"/>
     </w:p>
     <w:p>
       <w:pPr>
         <w:pStyle w:val="32"/>
       </w:pPr>
-      <w:bookmarkStart w:id="69" w:name="_Toc102212461"/>
-      <w:bookmarkStart w:id="70" w:name="_Toc102310549"/>
+      <w:bookmarkStart w:id="70" w:name="_Toc102212461"/>
+      <w:bookmarkStart w:id="71" w:name="_Toc102310549"/>
       <w:r>
         <w:rPr>
           <w:noProof/>
@@ -6369,8 +6419,8 @@
           </wp:inline>
         </w:drawing>
       </w:r>
-      <w:bookmarkEnd w:id="69"/>
       <w:bookmarkEnd w:id="70"/>
+      <w:bookmarkEnd w:id="71"/>
     </w:p>
     <w:p>
       <w:pPr>
@@ -6389,20 +6439,23 @@
       <w:pPr>
         <w:pStyle w:val="32"/>
       </w:pPr>
-      <w:bookmarkStart w:id="71" w:name="_Toc102212462"/>
-      <w:bookmarkStart w:id="72" w:name="_Toc102310550"/>
+      <w:bookmarkStart w:id="72" w:name="_Toc102212462"/>
+      <w:bookmarkStart w:id="73" w:name="_Toc102310550"/>
       <w:r>
         <w:lastRenderedPageBreak/>
         <w:t>Home screen</w:t>
       </w:r>
-      <w:bookmarkEnd w:id="71"/>
       <w:bookmarkEnd w:id="72"/>
+      <w:bookmarkEnd w:id="73"/>
     </w:p>
     <w:p>
       <w:pPr>
         <w:pStyle w:val="32"/>
       </w:pPr>
       <w:r>
+        <w:rPr>
+          <w:noProof/>
+        </w:rPr>
         <w:drawing>
           <wp:inline distT="0" distB="0" distL="0" distR="0" wp14:anchorId="77A2A36F" wp14:editId="79C3D9D8">
             <wp:extent cx="5943600" cy="2736850"/>
@@ -6562,20 +6615,20 @@
           <w:sz w:val="22"/>
         </w:rPr>
       </w:pPr>
-      <w:bookmarkStart w:id="73" w:name="_Toc102212464"/>
-      <w:bookmarkStart w:id="74" w:name="_Toc102310552"/>
+      <w:bookmarkStart w:id="74" w:name="_Toc102212464"/>
+      <w:bookmarkStart w:id="75" w:name="_Toc102310552"/>
       <w:r>
         <w:t>Register account screen</w:t>
       </w:r>
-      <w:bookmarkEnd w:id="73"/>
       <w:bookmarkEnd w:id="74"/>
+      <w:bookmarkEnd w:id="75"/>
     </w:p>
     <w:p>
       <w:pPr>
         <w:pStyle w:val="22"/>
       </w:pPr>
-      <w:bookmarkStart w:id="75" w:name="_Toc102212465"/>
-      <w:bookmarkStart w:id="76" w:name="_Toc102310553"/>
+      <w:bookmarkStart w:id="76" w:name="_Toc102212465"/>
+      <w:bookmarkStart w:id="77" w:name="_Toc102310553"/>
       <w:r>
         <w:rPr>
           <w:noProof/>
@@ -6616,8 +6669,8 @@
           </wp:inline>
         </w:drawing>
       </w:r>
-      <w:bookmarkEnd w:id="75"/>
       <w:bookmarkEnd w:id="76"/>
+      <w:bookmarkEnd w:id="77"/>
     </w:p>
     <w:p>
       <w:pPr>
@@ -6636,14 +6689,14 @@
       <w:pPr>
         <w:pStyle w:val="32"/>
       </w:pPr>
-      <w:bookmarkStart w:id="77" w:name="_Toc102212466"/>
-      <w:bookmarkStart w:id="78" w:name="_Toc102310554"/>
+      <w:bookmarkStart w:id="78" w:name="_Toc102212466"/>
+      <w:bookmarkStart w:id="79" w:name="_Toc102310554"/>
       <w:r>
         <w:lastRenderedPageBreak/>
         <w:t>Create tournament screen</w:t>
       </w:r>
-      <w:bookmarkEnd w:id="77"/>
       <w:bookmarkEnd w:id="78"/>
+      <w:bookmarkEnd w:id="79"/>
     </w:p>
     <w:p>
       <w:pPr>
@@ -6707,8 +6760,8 @@
         </w:rPr>
         <w:t>Related to: UC04</w:t>
       </w:r>
-      <w:bookmarkStart w:id="79" w:name="_Toc102212468"/>
-      <w:bookmarkStart w:id="80" w:name="_Toc102310556"/>
+      <w:bookmarkStart w:id="80" w:name="_Toc102212468"/>
+      <w:bookmarkStart w:id="81" w:name="_Toc102310556"/>
     </w:p>
     <w:p>
       <w:pPr>
@@ -6718,8 +6771,8 @@
         <w:lastRenderedPageBreak/>
         <w:t>Edit tournament screen</w:t>
       </w:r>
-      <w:bookmarkEnd w:id="79"/>
       <w:bookmarkEnd w:id="80"/>
+      <w:bookmarkEnd w:id="81"/>
     </w:p>
     <w:p>
       <w:pPr>
@@ -6798,20 +6851,22 @@
       <w:pPr>
         <w:pStyle w:val="32"/>
       </w:pPr>
-      <w:bookmarkStart w:id="81" w:name="_Toc102212470"/>
-      <w:bookmarkStart w:id="82" w:name="_Toc102310558"/>
+      <w:bookmarkStart w:id="82" w:name="_Toc102212470"/>
+      <w:bookmarkStart w:id="83" w:name="_Toc102310558"/>
       <w:r>
         <w:t>View games screen</w:t>
       </w:r>
-      <w:bookmarkEnd w:id="81"/>
       <w:bookmarkEnd w:id="82"/>
+      <w:bookmarkEnd w:id="83"/>
     </w:p>
     <w:p>
       <w:pPr>
         <w:pStyle w:val="32"/>
       </w:pPr>
-      <w:bookmarkStart w:id="83" w:name="_GoBack"/>
-      <w:r>
+      <w:r>
+        <w:rPr>
+          <w:noProof/>
+        </w:rPr>
         <w:drawing>
           <wp:inline distT="0" distB="0" distL="0" distR="0" wp14:anchorId="5E5FE755" wp14:editId="0DD59B5C">
             <wp:extent cx="5869444" cy="4724400"/>
@@ -6848,7 +6903,6 @@
           </wp:inline>
         </w:drawing>
       </w:r>
-      <w:bookmarkEnd w:id="83"/>
     </w:p>
     <w:p>
       <w:pPr>
@@ -12916,7 +12970,7 @@
 </file>
 
 <file path=customXml/itemProps1.xml><?xml version="1.0" encoding="utf-8"?>
-<ds:datastoreItem xmlns:ds="http://schemas.openxmlformats.org/officeDocument/2006/customXml" ds:itemID="{2C2B8345-3E4C-4C28-946A-E1E3B0779BEB}">
+<ds:datastoreItem xmlns:ds="http://schemas.openxmlformats.org/officeDocument/2006/customXml" ds:itemID="{4E97BB0B-5EBA-456D-A1AC-BA70ED71F7C0}">
   <ds:schemaRefs>
     <ds:schemaRef ds:uri="http://schemas.openxmlformats.org/officeDocument/2006/bibliography"/>
   </ds:schemaRefs>

</xml_diff>